<commit_message>
makes OD and context diagram english and corrects them
</commit_message>
<xml_diff>
--- a/Data Model/OD/OD.docx
+++ b/Data Model/OD/OD.docx
@@ -11,14 +11,14 @@
         <w:tblLook w:val="04A0" w:firstRow="1" w:lastRow="0" w:firstColumn="1" w:lastColumn="0" w:noHBand="0" w:noVBand="1"/>
       </w:tblPr>
       <w:tblGrid>
-        <w:gridCol w:w="1172"/>
-        <w:gridCol w:w="1174"/>
-        <w:gridCol w:w="1173"/>
-        <w:gridCol w:w="1173"/>
-        <w:gridCol w:w="1173"/>
-        <w:gridCol w:w="1173"/>
-        <w:gridCol w:w="1171"/>
-        <w:gridCol w:w="1164"/>
+        <w:gridCol w:w="1416"/>
+        <w:gridCol w:w="1137"/>
+        <w:gridCol w:w="1148"/>
+        <w:gridCol w:w="1132"/>
+        <w:gridCol w:w="1126"/>
+        <w:gridCol w:w="1143"/>
+        <w:gridCol w:w="1125"/>
+        <w:gridCol w:w="1146"/>
       </w:tblGrid>
       <w:tr>
         <w:trPr>
@@ -41,14 +41,12 @@
             </w:pPr>
             <w:r>
               <w:rPr>
-                <w:rFonts w:cs="B Koodak" w:hint="cs"/>
+                <w:rFonts w:cs="Cambria"/>
                 <w:color w:val="FFFFFF" w:themeColor="background1"/>
                 <w:sz w:val="32"/>
                 <w:szCs w:val="32"/>
-                <w:rtl/>
-                <w:lang w:bidi="fa-IR"/>
-              </w:rPr>
-              <w:t>رزرو</w:t>
+              </w:rPr>
+              <w:t>Reserve</w:t>
             </w:r>
           </w:p>
         </w:tc>
@@ -238,112 +236,123 @@
                 <w:color w:val="FFFFFF" w:themeColor="background1"/>
                 <w:sz w:val="28"/>
                 <w:szCs w:val="28"/>
+                <w:lang w:bidi="fa-IR"/>
+              </w:rPr>
+              <w:t>meal</w:t>
+            </w:r>
+          </w:p>
+        </w:tc>
+        <w:tc>
+          <w:tcPr>
+            <w:tcW w:w="1173" w:type="dxa"/>
+            <w:vAlign w:val="center"/>
+          </w:tcPr>
+          <w:p>
+            <w:pPr>
+              <w:bidi/>
+              <w:jc w:val="center"/>
+              <w:cnfStyle w:val="000000100000" w:firstRow="0" w:lastRow="0" w:firstColumn="0" w:lastColumn="0" w:oddVBand="0" w:evenVBand="0" w:oddHBand="1" w:evenHBand="0" w:firstRowFirstColumn="0" w:firstRowLastColumn="0" w:lastRowFirstColumn="0" w:lastRowLastColumn="0"/>
+              <w:rPr>
+                <w:b/>
+                <w:bCs/>
+              </w:rPr>
+            </w:pPr>
+            <w:r>
+              <w:rPr>
+                <w:rFonts w:cs="B Koodak"/>
+                <w:b/>
+                <w:bCs/>
+                <w:sz w:val="18"/>
+                <w:szCs w:val="18"/>
+              </w:rPr>
+              <w:t>Number</w:t>
+            </w:r>
+          </w:p>
+        </w:tc>
+        <w:tc>
+          <w:tcPr>
+            <w:tcW w:w="1173" w:type="dxa"/>
+            <w:vAlign w:val="center"/>
+          </w:tcPr>
+          <w:p>
+            <w:pPr>
+              <w:bidi/>
+              <w:jc w:val="center"/>
+              <w:cnfStyle w:val="000000100000" w:firstRow="0" w:lastRow="0" w:firstColumn="0" w:lastColumn="0" w:oddVBand="0" w:evenVBand="0" w:oddHBand="1" w:evenHBand="0" w:firstRowFirstColumn="0" w:firstRowLastColumn="0" w:lastRowFirstColumn="0" w:lastRowLastColumn="0"/>
+              <w:rPr>
+                <w:b/>
+                <w:bCs/>
+              </w:rPr>
+            </w:pPr>
+            <w:r>
+              <w:rPr>
+                <w:rFonts w:cs="B Koodak"/>
+                <w:b/>
+                <w:bCs/>
+                <w:sz w:val="18"/>
+                <w:szCs w:val="18"/>
+              </w:rPr>
+              <w:t>Integer</w:t>
+            </w:r>
+          </w:p>
+        </w:tc>
+        <w:tc>
+          <w:tcPr>
+            <w:tcW w:w="1173" w:type="dxa"/>
+            <w:vAlign w:val="center"/>
+          </w:tcPr>
+          <w:p>
+            <w:pPr>
+              <w:bidi/>
+              <w:jc w:val="center"/>
+              <w:cnfStyle w:val="000000100000" w:firstRow="0" w:lastRow="0" w:firstColumn="0" w:lastColumn="0" w:oddVBand="0" w:evenVBand="0" w:oddHBand="1" w:evenHBand="0" w:firstRowFirstColumn="0" w:firstRowLastColumn="0" w:lastRowFirstColumn="0" w:lastRowLastColumn="0"/>
+              <w:rPr>
+                <w:b/>
+                <w:bCs/>
+              </w:rPr>
+            </w:pPr>
+            <w:r>
+              <w:rPr>
+                <w:rFonts w:cs="B Koodak"/>
+                <w:b/>
+                <w:bCs/>
+                <w:sz w:val="18"/>
+                <w:szCs w:val="18"/>
+              </w:rPr>
+              <w:t>1</w:t>
+            </w:r>
+          </w:p>
+        </w:tc>
+        <w:tc>
+          <w:tcPr>
+            <w:tcW w:w="1173" w:type="dxa"/>
+            <w:vAlign w:val="center"/>
+          </w:tcPr>
+          <w:p>
+            <w:pPr>
+              <w:bidi/>
+              <w:jc w:val="center"/>
+              <w:cnfStyle w:val="000000100000" w:firstRow="0" w:lastRow="0" w:firstColumn="0" w:lastColumn="0" w:oddVBand="0" w:evenVBand="0" w:oddHBand="1" w:evenHBand="0" w:firstRowFirstColumn="0" w:firstRowLastColumn="0" w:lastRowFirstColumn="0" w:lastRowLastColumn="0"/>
+              <w:rPr>
+                <w:b/>
+                <w:bCs/>
+              </w:rPr>
+            </w:pPr>
+            <w:r>
+              <w:rPr>
+                <w:rFonts w:cs="B Koodak"/>
+                <w:b/>
+                <w:bCs/>
+                <w:sz w:val="18"/>
+                <w:szCs w:val="18"/>
                 <w:rtl/>
                 <w:lang w:bidi="fa-IR"/>
               </w:rPr>
-              <w:t>وعده غذایی</w:t>
-            </w:r>
-          </w:p>
-        </w:tc>
-        <w:tc>
-          <w:tcPr>
-            <w:tcW w:w="1173" w:type="dxa"/>
-            <w:vAlign w:val="center"/>
-          </w:tcPr>
-          <w:p>
-            <w:pPr>
-              <w:bidi/>
-              <w:jc w:val="center"/>
-              <w:cnfStyle w:val="000000100000" w:firstRow="0" w:lastRow="0" w:firstColumn="0" w:lastColumn="0" w:oddVBand="0" w:evenVBand="0" w:oddHBand="1" w:evenHBand="0" w:firstRowFirstColumn="0" w:firstRowLastColumn="0" w:lastRowFirstColumn="0" w:lastRowLastColumn="0"/>
-              <w:rPr>
-                <w:b/>
-                <w:bCs/>
-              </w:rPr>
-            </w:pPr>
-            <w:r>
-              <w:rPr>
-                <w:rFonts w:cs="B Koodak"/>
-                <w:b/>
-                <w:bCs/>
-                <w:sz w:val="18"/>
-                <w:szCs w:val="18"/>
-              </w:rPr>
-              <w:t>Number</w:t>
-            </w:r>
-          </w:p>
-        </w:tc>
-        <w:tc>
-          <w:tcPr>
-            <w:tcW w:w="1173" w:type="dxa"/>
-            <w:vAlign w:val="center"/>
-          </w:tcPr>
-          <w:p>
-            <w:pPr>
-              <w:bidi/>
-              <w:jc w:val="center"/>
-              <w:cnfStyle w:val="000000100000" w:firstRow="0" w:lastRow="0" w:firstColumn="0" w:lastColumn="0" w:oddVBand="0" w:evenVBand="0" w:oddHBand="1" w:evenHBand="0" w:firstRowFirstColumn="0" w:firstRowLastColumn="0" w:lastRowFirstColumn="0" w:lastRowLastColumn="0"/>
-              <w:rPr>
-                <w:b/>
-                <w:bCs/>
-              </w:rPr>
-            </w:pPr>
-            <w:r>
-              <w:rPr>
-                <w:rFonts w:cs="B Koodak"/>
-                <w:b/>
-                <w:bCs/>
-                <w:sz w:val="18"/>
-                <w:szCs w:val="18"/>
-              </w:rPr>
-              <w:t>Integer</w:t>
-            </w:r>
-          </w:p>
-        </w:tc>
-        <w:tc>
-          <w:tcPr>
-            <w:tcW w:w="1173" w:type="dxa"/>
-            <w:vAlign w:val="center"/>
-          </w:tcPr>
-          <w:p>
-            <w:pPr>
-              <w:bidi/>
-              <w:jc w:val="center"/>
-              <w:cnfStyle w:val="000000100000" w:firstRow="0" w:lastRow="0" w:firstColumn="0" w:lastColumn="0" w:oddVBand="0" w:evenVBand="0" w:oddHBand="1" w:evenHBand="0" w:firstRowFirstColumn="0" w:firstRowLastColumn="0" w:lastRowFirstColumn="0" w:lastRowLastColumn="0"/>
-              <w:rPr>
-                <w:b/>
-                <w:bCs/>
-              </w:rPr>
-            </w:pPr>
-            <w:r>
-              <w:rPr>
-                <w:rFonts w:cs="B Koodak"/>
-                <w:b/>
-                <w:bCs/>
-                <w:sz w:val="18"/>
-                <w:szCs w:val="18"/>
-              </w:rPr>
-              <w:t>1</w:t>
-            </w:r>
-          </w:p>
-        </w:tc>
-        <w:tc>
-          <w:tcPr>
-            <w:tcW w:w="1173" w:type="dxa"/>
-            <w:vAlign w:val="center"/>
-          </w:tcPr>
-          <w:p>
-            <w:pPr>
-              <w:bidi/>
-              <w:jc w:val="center"/>
-              <w:cnfStyle w:val="000000100000" w:firstRow="0" w:lastRow="0" w:firstColumn="0" w:lastColumn="0" w:oddVBand="0" w:evenVBand="0" w:oddHBand="1" w:evenHBand="0" w:firstRowFirstColumn="0" w:firstRowLastColumn="0" w:lastRowFirstColumn="0" w:lastRowLastColumn="0"/>
-              <w:rPr>
-                <w:b/>
-                <w:bCs/>
-              </w:rPr>
-            </w:pPr>
-            <w:r>
-              <w:rPr>
-                <w:rFonts w:cs="B Koodak"/>
+              <w:t xml:space="preserve">اگر </w:t>
+            </w:r>
+            <w:r>
+              <w:rPr>
+                <w:rFonts w:cs="Times New Roman"/>
                 <w:b/>
                 <w:bCs/>
                 <w:sz w:val="18"/>
@@ -351,11 +360,11 @@
                 <w:rtl/>
                 <w:lang w:bidi="fa-IR"/>
               </w:rPr>
-              <w:t xml:space="preserve">اگر </w:t>
-            </w:r>
-            <w:r>
-              <w:rPr>
-                <w:rFonts w:cs="Calibri"/>
+              <w:t>۰</w:t>
+            </w:r>
+            <w:r>
+              <w:rPr>
+                <w:rFonts w:cs="B Koodak"/>
                 <w:b/>
                 <w:bCs/>
                 <w:sz w:val="18"/>
@@ -363,11 +372,11 @@
                 <w:rtl/>
                 <w:lang w:bidi="fa-IR"/>
               </w:rPr>
-              <w:t>۰</w:t>
-            </w:r>
-            <w:r>
-              <w:rPr>
-                <w:rFonts w:cs="B Koodak"/>
+              <w:t xml:space="preserve"> بود به معنای صبحانه است، اگر </w:t>
+            </w:r>
+            <w:r>
+              <w:rPr>
+                <w:rFonts w:cs="Times New Roman"/>
                 <w:b/>
                 <w:bCs/>
                 <w:sz w:val="18"/>
@@ -375,11 +384,11 @@
                 <w:rtl/>
                 <w:lang w:bidi="fa-IR"/>
               </w:rPr>
-              <w:t xml:space="preserve"> بود به معنای صبحانه است، اگر </w:t>
-            </w:r>
-            <w:r>
-              <w:rPr>
-                <w:rFonts w:cs="Calibri"/>
+              <w:t>۱</w:t>
+            </w:r>
+            <w:r>
+              <w:rPr>
+                <w:rFonts w:cs="B Koodak"/>
                 <w:b/>
                 <w:bCs/>
                 <w:sz w:val="18"/>
@@ -387,23 +396,11 @@
                 <w:rtl/>
                 <w:lang w:bidi="fa-IR"/>
               </w:rPr>
-              <w:t>۱</w:t>
-            </w:r>
-            <w:r>
-              <w:rPr>
-                <w:rFonts w:cs="B Koodak"/>
-                <w:b/>
-                <w:bCs/>
-                <w:sz w:val="18"/>
-                <w:szCs w:val="18"/>
-                <w:rtl/>
-                <w:lang w:bidi="fa-IR"/>
-              </w:rPr>
               <w:t xml:space="preserve"> بود به معنای ناهار و اگر </w:t>
             </w:r>
             <w:r>
               <w:rPr>
-                <w:rFonts w:cs="Calibri"/>
+                <w:rFonts w:cs="Times New Roman"/>
                 <w:b/>
                 <w:bCs/>
                 <w:sz w:val="18"/>
@@ -528,16 +525,17 @@
                 <w:color w:val="FFFFFF" w:themeColor="background1"/>
               </w:rPr>
             </w:pPr>
+            <w:proofErr w:type="spellStart"/>
             <w:r>
               <w:rPr>
                 <w:rFonts w:cs="B Koodak"/>
                 <w:color w:val="FFFFFF" w:themeColor="background1"/>
                 <w:sz w:val="28"/>
                 <w:szCs w:val="28"/>
-                <w:rtl/>
-              </w:rPr>
-              <w:t>تاریخ سرو</w:t>
-            </w:r>
+              </w:rPr>
+              <w:t>ServeDate</w:t>
+            </w:r>
+            <w:proofErr w:type="spellEnd"/>
           </w:p>
         </w:tc>
         <w:tc>
@@ -779,10 +777,9 @@
                 <w:color w:val="FFFFFF" w:themeColor="background1"/>
                 <w:sz w:val="28"/>
                 <w:szCs w:val="28"/>
-                <w:rtl/>
-                <w:lang w:bidi="fa-IR"/>
-              </w:rPr>
-              <w:t>شناسه کاربری</w:t>
+                <w:lang w:bidi="fa-IR"/>
+              </w:rPr>
+              <w:t>UID</w:t>
             </w:r>
           </w:p>
         </w:tc>
@@ -1038,14 +1035,14 @@
         <w:tblLook w:val="04A0" w:firstRow="1" w:lastRow="0" w:firstColumn="1" w:lastColumn="0" w:noHBand="0" w:noVBand="1"/>
       </w:tblPr>
       <w:tblGrid>
-        <w:gridCol w:w="1172"/>
-        <w:gridCol w:w="1172"/>
-        <w:gridCol w:w="1173"/>
-        <w:gridCol w:w="1172"/>
-        <w:gridCol w:w="1173"/>
-        <w:gridCol w:w="1172"/>
-        <w:gridCol w:w="1170"/>
-        <w:gridCol w:w="1169"/>
+        <w:gridCol w:w="1946"/>
+        <w:gridCol w:w="1054"/>
+        <w:gridCol w:w="1093"/>
+        <w:gridCol w:w="1043"/>
+        <w:gridCol w:w="1020"/>
+        <w:gridCol w:w="1079"/>
+        <w:gridCol w:w="1027"/>
+        <w:gridCol w:w="1111"/>
       </w:tblGrid>
       <w:tr>
         <w:trPr>
@@ -1063,23 +1060,18 @@
               <w:bidi/>
               <w:jc w:val="center"/>
               <w:rPr>
-                <w:b w:val="0"/>
-                <w:bCs w:val="0"/>
-                <w:color w:val="FFFFFF" w:themeColor="background1"/>
-              </w:rPr>
-            </w:pPr>
-            <w:r>
-              <w:rPr>
-                <w:rFonts w:cs="B Koodak" w:hint="cs"/>
-                <w:b w:val="0"/>
-                <w:bCs w:val="0"/>
+                <w:color w:val="FFFFFF" w:themeColor="background1"/>
+              </w:rPr>
+            </w:pPr>
+            <w:r>
+              <w:rPr>
+                <w:rFonts w:cs="B Koodak"/>
                 <w:color w:val="FFFFFF" w:themeColor="background1"/>
                 <w:sz w:val="32"/>
                 <w:szCs w:val="32"/>
-                <w:rtl/>
-                <w:lang w:bidi="fa-IR"/>
-              </w:rPr>
-              <w:t>سرو</w:t>
+                <w:lang w:bidi="fa-IR"/>
+              </w:rPr>
+              <w:t>Serve</w:t>
             </w:r>
           </w:p>
         </w:tc>
@@ -1096,16 +1088,12 @@
               <w:cnfStyle w:val="100000000000" w:firstRow="1" w:lastRow="0" w:firstColumn="0" w:lastColumn="0" w:oddVBand="0" w:evenVBand="0" w:oddHBand="0" w:evenHBand="0" w:firstRowFirstColumn="0" w:firstRowLastColumn="0" w:lastRowFirstColumn="0" w:lastRowLastColumn="0"/>
               <w:rPr>
                 <w:rFonts w:cs="B Koodak"/>
-                <w:b w:val="0"/>
-                <w:bCs w:val="0"/>
-                <w:color w:val="FFFFFF" w:themeColor="background1"/>
-              </w:rPr>
-            </w:pPr>
-            <w:r>
-              <w:rPr>
-                <w:rFonts w:cs="B Koodak"/>
-                <w:b w:val="0"/>
-                <w:bCs w:val="0"/>
+                <w:color w:val="FFFFFF" w:themeColor="background1"/>
+              </w:rPr>
+            </w:pPr>
+            <w:r>
+              <w:rPr>
+                <w:rFonts w:cs="B Koodak"/>
                 <w:color w:val="FFFFFF" w:themeColor="background1"/>
               </w:rPr>
               <w:t>Type</w:t>
@@ -1125,16 +1113,12 @@
               <w:cnfStyle w:val="100000000000" w:firstRow="1" w:lastRow="0" w:firstColumn="0" w:lastColumn="0" w:oddVBand="0" w:evenVBand="0" w:oddHBand="0" w:evenHBand="0" w:firstRowFirstColumn="0" w:firstRowLastColumn="0" w:lastRowFirstColumn="0" w:lastRowLastColumn="0"/>
               <w:rPr>
                 <w:rFonts w:cs="B Koodak"/>
-                <w:b w:val="0"/>
-                <w:bCs w:val="0"/>
-                <w:color w:val="FFFFFF" w:themeColor="background1"/>
-              </w:rPr>
-            </w:pPr>
-            <w:r>
-              <w:rPr>
-                <w:rFonts w:cs="B Koodak"/>
-                <w:b w:val="0"/>
-                <w:bCs w:val="0"/>
+                <w:color w:val="FFFFFF" w:themeColor="background1"/>
+              </w:rPr>
+            </w:pPr>
+            <w:r>
+              <w:rPr>
+                <w:rFonts w:cs="B Koodak"/>
                 <w:color w:val="FFFFFF" w:themeColor="background1"/>
               </w:rPr>
               <w:t>Domain</w:t>
@@ -1154,16 +1138,12 @@
               <w:cnfStyle w:val="100000000000" w:firstRow="1" w:lastRow="0" w:firstColumn="0" w:lastColumn="0" w:oddVBand="0" w:evenVBand="0" w:oddHBand="0" w:evenHBand="0" w:firstRowFirstColumn="0" w:firstRowLastColumn="0" w:lastRowFirstColumn="0" w:lastRowLastColumn="0"/>
               <w:rPr>
                 <w:rFonts w:cs="B Koodak"/>
-                <w:b w:val="0"/>
-                <w:bCs w:val="0"/>
-                <w:color w:val="FFFFFF" w:themeColor="background1"/>
-              </w:rPr>
-            </w:pPr>
-            <w:r>
-              <w:rPr>
-                <w:rFonts w:cs="B Koodak"/>
-                <w:b w:val="0"/>
-                <w:bCs w:val="0"/>
+                <w:color w:val="FFFFFF" w:themeColor="background1"/>
+              </w:rPr>
+            </w:pPr>
+            <w:r>
+              <w:rPr>
+                <w:rFonts w:cs="B Koodak"/>
                 <w:color w:val="FFFFFF" w:themeColor="background1"/>
               </w:rPr>
               <w:t>Range</w:t>
@@ -1183,16 +1163,12 @@
               <w:cnfStyle w:val="100000000000" w:firstRow="1" w:lastRow="0" w:firstColumn="0" w:lastColumn="0" w:oddVBand="0" w:evenVBand="0" w:oddHBand="0" w:evenHBand="0" w:firstRowFirstColumn="0" w:firstRowLastColumn="0" w:lastRowFirstColumn="0" w:lastRowLastColumn="0"/>
               <w:rPr>
                 <w:rFonts w:cs="B Koodak"/>
-                <w:b w:val="0"/>
-                <w:bCs w:val="0"/>
-                <w:color w:val="FFFFFF" w:themeColor="background1"/>
-              </w:rPr>
-            </w:pPr>
-            <w:r>
-              <w:rPr>
-                <w:rFonts w:cs="B Koodak"/>
-                <w:b w:val="0"/>
-                <w:bCs w:val="0"/>
+                <w:color w:val="FFFFFF" w:themeColor="background1"/>
+              </w:rPr>
+            </w:pPr>
+            <w:r>
+              <w:rPr>
+                <w:rFonts w:cs="B Koodak"/>
                 <w:color w:val="FFFFFF" w:themeColor="background1"/>
               </w:rPr>
               <w:t>Rules</w:t>
@@ -1212,16 +1188,12 @@
               <w:cnfStyle w:val="100000000000" w:firstRow="1" w:lastRow="0" w:firstColumn="0" w:lastColumn="0" w:oddVBand="0" w:evenVBand="0" w:oddHBand="0" w:evenHBand="0" w:firstRowFirstColumn="0" w:firstRowLastColumn="0" w:lastRowFirstColumn="0" w:lastRowLastColumn="0"/>
               <w:rPr>
                 <w:rFonts w:cs="B Koodak"/>
-                <w:b w:val="0"/>
-                <w:bCs w:val="0"/>
-                <w:color w:val="FFFFFF" w:themeColor="background1"/>
-              </w:rPr>
-            </w:pPr>
-            <w:r>
-              <w:rPr>
-                <w:rFonts w:cs="B Koodak"/>
-                <w:b w:val="0"/>
-                <w:bCs w:val="0"/>
+                <w:color w:val="FFFFFF" w:themeColor="background1"/>
+              </w:rPr>
+            </w:pPr>
+            <w:r>
+              <w:rPr>
+                <w:rFonts w:cs="B Koodak"/>
                 <w:color w:val="FFFFFF" w:themeColor="background1"/>
               </w:rPr>
               <w:t>Default Value</w:t>
@@ -1240,16 +1212,12 @@
               <w:jc w:val="center"/>
               <w:cnfStyle w:val="100000000000" w:firstRow="1" w:lastRow="0" w:firstColumn="0" w:lastColumn="0" w:oddVBand="0" w:evenVBand="0" w:oddHBand="0" w:evenHBand="0" w:firstRowFirstColumn="0" w:firstRowLastColumn="0" w:lastRowFirstColumn="0" w:lastRowLastColumn="0"/>
               <w:rPr>
-                <w:b w:val="0"/>
-                <w:bCs w:val="0"/>
-                <w:color w:val="FFFFFF" w:themeColor="background1"/>
-              </w:rPr>
-            </w:pPr>
-            <w:r>
-              <w:rPr>
-                <w:rFonts w:cs="B Koodak"/>
-                <w:b w:val="0"/>
-                <w:bCs w:val="0"/>
+                <w:color w:val="FFFFFF" w:themeColor="background1"/>
+              </w:rPr>
+            </w:pPr>
+            <w:r>
+              <w:rPr>
+                <w:rFonts w:cs="B Koodak"/>
                 <w:color w:val="FFFFFF" w:themeColor="background1"/>
               </w:rPr>
               <w:t>Has No Value</w:t>
@@ -1268,15 +1236,11 @@
               <w:jc w:val="center"/>
               <w:cnfStyle w:val="100000000000" w:firstRow="1" w:lastRow="0" w:firstColumn="0" w:lastColumn="0" w:oddVBand="0" w:evenVBand="0" w:oddHBand="0" w:evenHBand="0" w:firstRowFirstColumn="0" w:firstRowLastColumn="0" w:lastRowFirstColumn="0" w:lastRowLastColumn="0"/>
               <w:rPr>
-                <w:b w:val="0"/>
-                <w:bCs w:val="0"/>
-                <w:color w:val="FFFFFF" w:themeColor="background1"/>
-              </w:rPr>
-            </w:pPr>
-            <w:r>
-              <w:rPr>
-                <w:b w:val="0"/>
-                <w:bCs w:val="0"/>
+                <w:color w:val="FFFFFF" w:themeColor="background1"/>
+              </w:rPr>
+            </w:pPr>
+            <w:r>
+              <w:rPr>
                 <w:color w:val="FFFFFF" w:themeColor="background1"/>
               </w:rPr>
               <w:t>Example</w:t>
@@ -1307,16 +1271,15 @@
             </w:pPr>
             <w:r>
               <w:rPr>
-                <w:rFonts w:cs="B Koodak" w:hint="cs"/>
+                <w:rFonts w:cs="B Koodak"/>
                 <w:b w:val="0"/>
                 <w:bCs w:val="0"/>
                 <w:color w:val="FFFFFF" w:themeColor="background1"/>
                 <w:sz w:val="28"/>
                 <w:szCs w:val="28"/>
-                <w:rtl/>
-                <w:lang w:bidi="fa-IR"/>
-              </w:rPr>
-              <w:t>وعده غذایی</w:t>
+                <w:lang w:bidi="fa-IR"/>
+              </w:rPr>
+              <w:t>meal</w:t>
             </w:r>
           </w:p>
         </w:tc>
@@ -1426,7 +1389,7 @@
             </w:r>
             <w:r>
               <w:rPr>
-                <w:rFonts w:cs="Calibri" w:hint="cs"/>
+                <w:rFonts w:cs="Times New Roman" w:hint="cs"/>
                 <w:color w:val="auto"/>
                 <w:sz w:val="18"/>
                 <w:szCs w:val="18"/>
@@ -1448,7 +1411,7 @@
             </w:r>
             <w:r>
               <w:rPr>
-                <w:rFonts w:cs="Calibri" w:hint="cs"/>
+                <w:rFonts w:cs="Times New Roman" w:hint="cs"/>
                 <w:color w:val="auto"/>
                 <w:sz w:val="18"/>
                 <w:szCs w:val="18"/>
@@ -1470,7 +1433,7 @@
             </w:r>
             <w:r>
               <w:rPr>
-                <w:rFonts w:cs="Calibri" w:hint="cs"/>
+                <w:rFonts w:cs="Times New Roman" w:hint="cs"/>
                 <w:color w:val="auto"/>
                 <w:sz w:val="18"/>
                 <w:szCs w:val="18"/>
@@ -1585,23 +1548,20 @@
               <w:bidi/>
               <w:jc w:val="center"/>
               <w:rPr>
-                <w:b w:val="0"/>
-                <w:bCs w:val="0"/>
-                <w:color w:val="FFFFFF" w:themeColor="background1"/>
-              </w:rPr>
-            </w:pPr>
-            <w:r>
-              <w:rPr>
-                <w:rFonts w:cs="B Koodak" w:hint="cs"/>
-                <w:b w:val="0"/>
-                <w:bCs w:val="0"/>
+                <w:color w:val="FFFFFF" w:themeColor="background1"/>
+              </w:rPr>
+            </w:pPr>
+            <w:proofErr w:type="spellStart"/>
+            <w:r>
+              <w:rPr>
+                <w:rFonts w:cs="B Koodak"/>
                 <w:color w:val="FFFFFF" w:themeColor="background1"/>
                 <w:sz w:val="28"/>
                 <w:szCs w:val="28"/>
-                <w:rtl/>
-              </w:rPr>
-              <w:t>تاریخ سرو</w:t>
-            </w:r>
+              </w:rPr>
+              <w:t>serveDate</w:t>
+            </w:r>
+            <w:proofErr w:type="spellEnd"/>
           </w:p>
         </w:tc>
         <w:tc>
@@ -1826,27 +1786,24 @@
               <w:jc w:val="center"/>
               <w:rPr>
                 <w:rFonts w:cs="B Koodak"/>
-                <w:b w:val="0"/>
-                <w:bCs w:val="0"/>
                 <w:color w:val="FFFFFF" w:themeColor="background1"/>
                 <w:sz w:val="28"/>
                 <w:szCs w:val="28"/>
                 <w:lang w:bidi="fa-IR"/>
               </w:rPr>
             </w:pPr>
-            <w:r>
-              <w:rPr>
-                <w:rFonts w:cs="B Koodak" w:hint="cs"/>
-                <w:b w:val="0"/>
-                <w:bCs w:val="0"/>
+            <w:proofErr w:type="spellStart"/>
+            <w:r>
+              <w:rPr>
+                <w:rFonts w:cs="B Koodak"/>
                 <w:color w:val="FFFFFF" w:themeColor="background1"/>
                 <w:sz w:val="28"/>
                 <w:szCs w:val="28"/>
-                <w:rtl/>
-                <w:lang w:bidi="fa-IR"/>
-              </w:rPr>
-              <w:t>اسم غذا</w:t>
-            </w:r>
+                <w:lang w:bidi="fa-IR"/>
+              </w:rPr>
+              <w:t>foodName</w:t>
+            </w:r>
+            <w:proofErr w:type="spellEnd"/>
           </w:p>
         </w:tc>
         <w:tc>
@@ -2071,27 +2028,24 @@
               <w:jc w:val="center"/>
               <w:rPr>
                 <w:rFonts w:cs="B Koodak"/>
-                <w:b w:val="0"/>
-                <w:bCs w:val="0"/>
                 <w:color w:val="FFFFFF" w:themeColor="background1"/>
                 <w:sz w:val="28"/>
                 <w:szCs w:val="28"/>
                 <w:lang w:bidi="fa-IR"/>
               </w:rPr>
             </w:pPr>
-            <w:r>
-              <w:rPr>
-                <w:rFonts w:cs="B Koodak" w:hint="cs"/>
-                <w:b w:val="0"/>
-                <w:bCs w:val="0"/>
+            <w:proofErr w:type="spellStart"/>
+            <w:r>
+              <w:rPr>
+                <w:rFonts w:cs="B Koodak"/>
                 <w:color w:val="FFFFFF" w:themeColor="background1"/>
                 <w:sz w:val="28"/>
                 <w:szCs w:val="28"/>
-                <w:rtl/>
-                <w:lang w:bidi="fa-IR"/>
-              </w:rPr>
-              <w:t>تعداد کل آقایان</w:t>
-            </w:r>
+                <w:lang w:bidi="fa-IR"/>
+              </w:rPr>
+              <w:t>numOfMen</w:t>
+            </w:r>
+            <w:proofErr w:type="spellEnd"/>
           </w:p>
         </w:tc>
         <w:tc>
@@ -2319,27 +2273,24 @@
               <w:jc w:val="center"/>
               <w:rPr>
                 <w:rFonts w:cs="B Koodak"/>
-                <w:b w:val="0"/>
-                <w:bCs w:val="0"/>
                 <w:color w:val="FFFFFF" w:themeColor="background1"/>
                 <w:sz w:val="28"/>
                 <w:szCs w:val="28"/>
                 <w:lang w:bidi="fa-IR"/>
               </w:rPr>
             </w:pPr>
-            <w:r>
-              <w:rPr>
-                <w:rFonts w:cs="B Koodak" w:hint="cs"/>
-                <w:b w:val="0"/>
-                <w:bCs w:val="0"/>
+            <w:proofErr w:type="spellStart"/>
+            <w:r>
+              <w:rPr>
+                <w:rFonts w:cs="B Koodak"/>
                 <w:color w:val="FFFFFF" w:themeColor="background1"/>
                 <w:sz w:val="28"/>
                 <w:szCs w:val="28"/>
-                <w:rtl/>
-                <w:lang w:bidi="fa-IR"/>
-              </w:rPr>
-              <w:t>تعداد کل آقایان</w:t>
-            </w:r>
+                <w:lang w:bidi="fa-IR"/>
+              </w:rPr>
+              <w:t>numOfWomen</w:t>
+            </w:r>
+            <w:proofErr w:type="spellEnd"/>
           </w:p>
         </w:tc>
         <w:tc>
@@ -2565,14 +2516,14 @@
         <w:tblLook w:val="04A0" w:firstRow="1" w:lastRow="0" w:firstColumn="1" w:lastColumn="0" w:noHBand="0" w:noVBand="1"/>
       </w:tblPr>
       <w:tblGrid>
-        <w:gridCol w:w="1168"/>
-        <w:gridCol w:w="1168"/>
-        <w:gridCol w:w="1169"/>
-        <w:gridCol w:w="1169"/>
-        <w:gridCol w:w="1169"/>
-        <w:gridCol w:w="1169"/>
-        <w:gridCol w:w="1169"/>
-        <w:gridCol w:w="1169"/>
+        <w:gridCol w:w="1541"/>
+        <w:gridCol w:w="1115"/>
+        <w:gridCol w:w="1115"/>
+        <w:gridCol w:w="1115"/>
+        <w:gridCol w:w="1116"/>
+        <w:gridCol w:w="1116"/>
+        <w:gridCol w:w="1116"/>
+        <w:gridCol w:w="1116"/>
       </w:tblGrid>
       <w:tr>
         <w:trPr>
@@ -2597,15 +2548,14 @@
             </w:pPr>
             <w:r>
               <w:rPr>
-                <w:rFonts w:cs="B Koodak" w:hint="cs"/>
+                <w:rFonts w:cs="B Koodak"/>
                 <w:color w:val="FFFFFF" w:themeColor="background1"/>
                 <w:sz w:val="32"/>
                 <w:szCs w:val="32"/>
-                <w:rtl/>
                 <w:lang w:bidi="fa-IR"/>
               </w:rPr>
               <w:lastRenderedPageBreak/>
-              <w:t>غذا</w:t>
+              <w:t>Food</w:t>
             </w:r>
           </w:p>
         </w:tc>
@@ -2800,17 +2750,18 @@
                 <w:lang w:bidi="fa-IR"/>
               </w:rPr>
             </w:pPr>
-            <w:r>
-              <w:rPr>
-                <w:rFonts w:cs="B Koodak" w:hint="cs"/>
+            <w:proofErr w:type="spellStart"/>
+            <w:r>
+              <w:rPr>
+                <w:rFonts w:cs="B Koodak"/>
                 <w:color w:val="FFFFFF" w:themeColor="background1"/>
                 <w:sz w:val="28"/>
                 <w:szCs w:val="28"/>
-                <w:rtl/>
-                <w:lang w:bidi="fa-IR"/>
-              </w:rPr>
-              <w:t>اسم غذا</w:t>
-            </w:r>
+                <w:lang w:bidi="fa-IR"/>
+              </w:rPr>
+              <w:t>foodName</w:t>
+            </w:r>
+            <w:proofErr w:type="spellEnd"/>
           </w:p>
         </w:tc>
         <w:tc>
@@ -3046,13 +2997,167 @@
             </w:pPr>
             <w:r>
               <w:rPr>
-                <w:rFonts w:cs="B Koodak" w:hint="cs"/>
+                <w:rFonts w:cs="B Koodak"/>
                 <w:color w:val="FFFFFF" w:themeColor="background1"/>
                 <w:sz w:val="28"/>
                 <w:szCs w:val="28"/>
+              </w:rPr>
+              <w:t>price</w:t>
+            </w:r>
+          </w:p>
+        </w:tc>
+        <w:tc>
+          <w:tcPr>
+            <w:tcW w:w="625" w:type="pct"/>
+            <w:vAlign w:val="center"/>
+          </w:tcPr>
+          <w:p>
+            <w:pPr>
+              <w:bidi/>
+              <w:jc w:val="center"/>
+              <w:cnfStyle w:val="000000000000" w:firstRow="0" w:lastRow="0" w:firstColumn="0" w:lastColumn="0" w:oddVBand="0" w:evenVBand="0" w:oddHBand="0" w:evenHBand="0" w:firstRowFirstColumn="0" w:firstRowLastColumn="0" w:lastRowFirstColumn="0" w:lastRowLastColumn="0"/>
+              <w:rPr>
+                <w:rFonts w:cs="B Koodak"/>
+                <w:b/>
+                <w:bCs/>
+                <w:sz w:val="18"/>
+                <w:szCs w:val="18"/>
+              </w:rPr>
+            </w:pPr>
+            <w:r>
+              <w:rPr>
+                <w:rFonts w:cs="B Koodak"/>
+                <w:b/>
+                <w:bCs/>
+                <w:sz w:val="18"/>
+                <w:szCs w:val="18"/>
+              </w:rPr>
+              <w:t>Number</w:t>
+            </w:r>
+          </w:p>
+        </w:tc>
+        <w:tc>
+          <w:tcPr>
+            <w:tcW w:w="625" w:type="pct"/>
+            <w:vAlign w:val="center"/>
+          </w:tcPr>
+          <w:p>
+            <w:pPr>
+              <w:bidi/>
+              <w:jc w:val="center"/>
+              <w:cnfStyle w:val="000000000000" w:firstRow="0" w:lastRow="0" w:firstColumn="0" w:lastColumn="0" w:oddVBand="0" w:evenVBand="0" w:oddHBand="0" w:evenHBand="0" w:firstRowFirstColumn="0" w:firstRowLastColumn="0" w:lastRowFirstColumn="0" w:lastRowLastColumn="0"/>
+              <w:rPr>
+                <w:rFonts w:cs="B Koodak"/>
+                <w:b/>
+                <w:bCs/>
+                <w:sz w:val="18"/>
+                <w:szCs w:val="18"/>
+              </w:rPr>
+            </w:pPr>
+            <w:r>
+              <w:rPr>
+                <w:rFonts w:cs="B Koodak"/>
+                <w:b/>
+                <w:bCs/>
+                <w:sz w:val="18"/>
+                <w:szCs w:val="18"/>
+              </w:rPr>
+              <w:t>Integer</w:t>
+            </w:r>
+          </w:p>
+        </w:tc>
+        <w:tc>
+          <w:tcPr>
+            <w:tcW w:w="625" w:type="pct"/>
+            <w:vAlign w:val="center"/>
+          </w:tcPr>
+          <w:p>
+            <w:pPr>
+              <w:bidi/>
+              <w:jc w:val="center"/>
+              <w:cnfStyle w:val="000000000000" w:firstRow="0" w:lastRow="0" w:firstColumn="0" w:lastColumn="0" w:oddVBand="0" w:evenVBand="0" w:oddHBand="0" w:evenHBand="0" w:firstRowFirstColumn="0" w:firstRowLastColumn="0" w:lastRowFirstColumn="0" w:lastRowLastColumn="0"/>
+              <w:rPr>
+                <w:rFonts w:cs="B Koodak"/>
+                <w:b/>
+                <w:bCs/>
+                <w:sz w:val="18"/>
+                <w:szCs w:val="18"/>
+              </w:rPr>
+            </w:pPr>
+            <w:r>
+              <w:rPr>
+                <w:rFonts w:cs="B Koodak"/>
+                <w:b/>
+                <w:bCs/>
+                <w:sz w:val="18"/>
+                <w:szCs w:val="18"/>
+              </w:rPr>
+              <w:t>5</w:t>
+            </w:r>
+          </w:p>
+        </w:tc>
+        <w:tc>
+          <w:tcPr>
+            <w:tcW w:w="625" w:type="pct"/>
+            <w:vAlign w:val="center"/>
+          </w:tcPr>
+          <w:p>
+            <w:pPr>
+              <w:bidi/>
+              <w:jc w:val="center"/>
+              <w:cnfStyle w:val="000000000000" w:firstRow="0" w:lastRow="0" w:firstColumn="0" w:lastColumn="0" w:oddVBand="0" w:evenVBand="0" w:oddHBand="0" w:evenHBand="0" w:firstRowFirstColumn="0" w:firstRowLastColumn="0" w:lastRowFirstColumn="0" w:lastRowLastColumn="0"/>
+              <w:rPr>
+                <w:rFonts w:cs="B Koodak"/>
+                <w:b/>
+                <w:bCs/>
+                <w:sz w:val="18"/>
+                <w:szCs w:val="18"/>
                 <w:rtl/>
-              </w:rPr>
-              <w:t>قیمت</w:t>
+                <w:lang w:bidi="fa-IR"/>
+              </w:rPr>
+            </w:pPr>
+            <w:r>
+              <w:rPr>
+                <w:rFonts w:cs="B Koodak"/>
+                <w:b/>
+                <w:bCs/>
+                <w:sz w:val="18"/>
+                <w:szCs w:val="18"/>
+              </w:rPr>
+              <w:t>[0-9]</w:t>
+            </w:r>
+            <w:r>
+              <w:rPr>
+                <w:rFonts w:cs="B Koodak" w:hint="cs"/>
+                <w:b/>
+                <w:bCs/>
+                <w:sz w:val="18"/>
+                <w:szCs w:val="18"/>
+                <w:rtl/>
+              </w:rPr>
+              <w:t xml:space="preserve"> </w:t>
+            </w:r>
+            <w:r>
+              <w:rPr>
+                <w:rFonts w:cs="B Koodak"/>
+                <w:b/>
+                <w:bCs/>
+                <w:sz w:val="18"/>
+                <w:szCs w:val="18"/>
+              </w:rPr>
+              <w:t>,</w:t>
+            </w:r>
+            <w:r>
+              <w:rPr>
+                <w:rFonts w:cs="B Koodak" w:hint="cs"/>
+                <w:b/>
+                <w:bCs/>
+                <w:sz w:val="18"/>
+                <w:szCs w:val="18"/>
+                <w:rtl/>
+                <w:lang w:bidi="fa-IR"/>
+              </w:rPr>
+              <w:t xml:space="preserve"> به تومان وارد میشود</w:t>
             </w:r>
           </w:p>
         </w:tc>
@@ -3082,7 +3187,7 @@
                 <w:sz w:val="18"/>
                 <w:szCs w:val="18"/>
               </w:rPr>
-              <w:t>Number</w:t>
+              <w:t>-</w:t>
             </w:r>
           </w:p>
         </w:tc>
@@ -3112,7 +3217,7 @@
                 <w:sz w:val="18"/>
                 <w:szCs w:val="18"/>
               </w:rPr>
-              <w:t>Integer</w:t>
+              <w:t>False</w:t>
             </w:r>
           </w:p>
         </w:tc>
@@ -3142,12 +3247,18 @@
                 <w:sz w:val="18"/>
                 <w:szCs w:val="18"/>
               </w:rPr>
-              <w:t>5</w:t>
-            </w:r>
-          </w:p>
-        </w:tc>
-        <w:tc>
-          <w:tcPr>
+              <w:t>2000</w:t>
+            </w:r>
+          </w:p>
+        </w:tc>
+      </w:tr>
+      <w:tr>
+        <w:trPr>
+          <w:cnfStyle w:val="000000100000" w:firstRow="0" w:lastRow="0" w:firstColumn="0" w:lastColumn="0" w:oddVBand="0" w:evenVBand="0" w:oddHBand="1" w:evenHBand="0" w:firstRowFirstColumn="0" w:firstRowLastColumn="0" w:lastRowFirstColumn="0" w:lastRowLastColumn="0"/>
+        </w:trPr>
+        <w:tc>
+          <w:tcPr>
+            <w:cnfStyle w:val="001000000000" w:firstRow="0" w:lastRow="0" w:firstColumn="1" w:lastColumn="0" w:oddVBand="0" w:evenVBand="0" w:oddHBand="0" w:evenHBand="0" w:firstRowFirstColumn="0" w:firstRowLastColumn="0" w:lastRowFirstColumn="0" w:lastRowLastColumn="0"/>
             <w:tcW w:w="625" w:type="pct"/>
             <w:vAlign w:val="center"/>
           </w:tcPr>
@@ -3155,9 +3266,138 @@
             <w:pPr>
               <w:bidi/>
               <w:jc w:val="center"/>
-              <w:cnfStyle w:val="000000000000" w:firstRow="0" w:lastRow="0" w:firstColumn="0" w:lastColumn="0" w:oddVBand="0" w:evenVBand="0" w:oddHBand="0" w:evenHBand="0" w:firstRowFirstColumn="0" w:firstRowLastColumn="0" w:lastRowFirstColumn="0" w:lastRowLastColumn="0"/>
-              <w:rPr>
-                <w:rFonts w:cs="B Koodak"/>
+              <w:rPr>
+                <w:rFonts w:cs="B Koodak"/>
+                <w:color w:val="FFFFFF" w:themeColor="background1"/>
+                <w:sz w:val="28"/>
+                <w:szCs w:val="28"/>
+              </w:rPr>
+            </w:pPr>
+            <w:proofErr w:type="spellStart"/>
+            <w:r>
+              <w:rPr>
+                <w:rFonts w:cs="B Koodak"/>
+                <w:color w:val="FFFFFF" w:themeColor="background1"/>
+                <w:sz w:val="28"/>
+                <w:szCs w:val="28"/>
+              </w:rPr>
+              <w:t>isApproved</w:t>
+            </w:r>
+            <w:proofErr w:type="spellEnd"/>
+          </w:p>
+        </w:tc>
+        <w:tc>
+          <w:tcPr>
+            <w:tcW w:w="625" w:type="pct"/>
+            <w:vAlign w:val="center"/>
+          </w:tcPr>
+          <w:p>
+            <w:pPr>
+              <w:bidi/>
+              <w:jc w:val="center"/>
+              <w:cnfStyle w:val="000000100000" w:firstRow="0" w:lastRow="0" w:firstColumn="0" w:lastColumn="0" w:oddVBand="0" w:evenVBand="0" w:oddHBand="1" w:evenHBand="0" w:firstRowFirstColumn="0" w:firstRowLastColumn="0" w:lastRowFirstColumn="0" w:lastRowLastColumn="0"/>
+              <w:rPr>
+                <w:rFonts w:cs="B Koodak"/>
+                <w:b/>
+                <w:bCs/>
+                <w:sz w:val="18"/>
+                <w:szCs w:val="18"/>
+              </w:rPr>
+            </w:pPr>
+            <w:r>
+              <w:rPr>
+                <w:rFonts w:cs="B Koodak"/>
+                <w:b/>
+                <w:bCs/>
+                <w:sz w:val="18"/>
+                <w:szCs w:val="18"/>
+              </w:rPr>
+              <w:t>Boolean</w:t>
+            </w:r>
+          </w:p>
+        </w:tc>
+        <w:tc>
+          <w:tcPr>
+            <w:tcW w:w="625" w:type="pct"/>
+            <w:vAlign w:val="center"/>
+          </w:tcPr>
+          <w:p>
+            <w:pPr>
+              <w:bidi/>
+              <w:jc w:val="center"/>
+              <w:cnfStyle w:val="000000100000" w:firstRow="0" w:lastRow="0" w:firstColumn="0" w:lastColumn="0" w:oddVBand="0" w:evenVBand="0" w:oddHBand="1" w:evenHBand="0" w:firstRowFirstColumn="0" w:firstRowLastColumn="0" w:lastRowFirstColumn="0" w:lastRowLastColumn="0"/>
+              <w:rPr>
+                <w:rFonts w:cs="B Koodak"/>
+                <w:b/>
+                <w:bCs/>
+                <w:sz w:val="18"/>
+                <w:szCs w:val="18"/>
+              </w:rPr>
+            </w:pPr>
+            <w:r>
+              <w:rPr>
+                <w:rFonts w:cs="B Koodak"/>
+                <w:b/>
+                <w:bCs/>
+                <w:sz w:val="18"/>
+                <w:szCs w:val="18"/>
+              </w:rPr>
+              <w:t>True or False</w:t>
+            </w:r>
+          </w:p>
+        </w:tc>
+        <w:tc>
+          <w:tcPr>
+            <w:tcW w:w="625" w:type="pct"/>
+            <w:vAlign w:val="center"/>
+          </w:tcPr>
+          <w:p>
+            <w:pPr>
+              <w:bidi/>
+              <w:jc w:val="center"/>
+              <w:cnfStyle w:val="000000100000" w:firstRow="0" w:lastRow="0" w:firstColumn="0" w:lastColumn="0" w:oddVBand="0" w:evenVBand="0" w:oddHBand="1" w:evenHBand="0" w:firstRowFirstColumn="0" w:firstRowLastColumn="0" w:lastRowFirstColumn="0" w:lastRowLastColumn="0"/>
+              <w:rPr>
+                <w:rFonts w:cs="B Koodak"/>
+                <w:b/>
+                <w:bCs/>
+                <w:sz w:val="18"/>
+                <w:szCs w:val="18"/>
+              </w:rPr>
+            </w:pPr>
+            <w:r>
+              <w:rPr>
+                <w:rFonts w:cs="B Koodak"/>
+                <w:b/>
+                <w:bCs/>
+                <w:sz w:val="18"/>
+                <w:szCs w:val="18"/>
+              </w:rPr>
+              <w:t>[true , false]</w:t>
+            </w:r>
+          </w:p>
+        </w:tc>
+        <w:tc>
+          <w:tcPr>
+            <w:tcW w:w="625" w:type="pct"/>
+            <w:vAlign w:val="center"/>
+          </w:tcPr>
+          <w:p>
+            <w:pPr>
+              <w:bidi/>
+              <w:jc w:val="center"/>
+              <w:cnfStyle w:val="000000100000" w:firstRow="0" w:lastRow="0" w:firstColumn="0" w:lastColumn="0" w:oddVBand="0" w:evenVBand="0" w:oddHBand="1" w:evenHBand="0" w:firstRowFirstColumn="0" w:firstRowLastColumn="0" w:lastRowFirstColumn="0" w:lastRowLastColumn="0"/>
+              <w:rPr>
+                <w:rFonts w:cs="B Koodak"/>
+                <w:b/>
+                <w:bCs/>
+                <w:sz w:val="18"/>
+                <w:szCs w:val="18"/>
+                <w:lang w:bidi="fa-IR"/>
+              </w:rPr>
+            </w:pPr>
+            <w:r>
+              <w:rPr>
+                <w:rFonts w:cs="B Koodak" w:hint="cs"/>
                 <w:b/>
                 <w:bCs/>
                 <w:sz w:val="18"/>
@@ -3165,49 +3405,7 @@
                 <w:rtl/>
                 <w:lang w:bidi="fa-IR"/>
               </w:rPr>
-            </w:pPr>
-            <w:r>
-              <w:rPr>
-                <w:rFonts w:cs="B Koodak"/>
-                <w:b/>
-                <w:bCs/>
-                <w:sz w:val="18"/>
-                <w:szCs w:val="18"/>
-              </w:rPr>
-              <w:t>[0-9]</w:t>
-            </w:r>
-            <w:r>
-              <w:rPr>
-                <w:rFonts w:cs="B Koodak" w:hint="cs"/>
-                <w:b/>
-                <w:bCs/>
-                <w:sz w:val="18"/>
-                <w:szCs w:val="18"/>
-                <w:rtl/>
-              </w:rPr>
-              <w:t xml:space="preserve"> </w:t>
-            </w:r>
-            <w:r>
-              <w:rPr>
-                <w:rFonts w:cs="B Koodak"/>
-                <w:b/>
-                <w:bCs/>
-                <w:sz w:val="18"/>
-                <w:szCs w:val="18"/>
-              </w:rPr>
-              <w:t>,</w:t>
-            </w:r>
-            <w:r>
-              <w:rPr>
-                <w:rFonts w:cs="B Koodak" w:hint="cs"/>
-                <w:b/>
-                <w:bCs/>
-                <w:sz w:val="18"/>
-                <w:szCs w:val="18"/>
-                <w:rtl/>
-                <w:lang w:bidi="fa-IR"/>
-              </w:rPr>
-              <w:t xml:space="preserve"> به تومان وارد میشود</w:t>
+              <w:t>-</w:t>
             </w:r>
           </w:p>
         </w:tc>
@@ -3220,24 +3418,24 @@
             <w:pPr>
               <w:bidi/>
               <w:jc w:val="center"/>
-              <w:cnfStyle w:val="000000000000" w:firstRow="0" w:lastRow="0" w:firstColumn="0" w:lastColumn="0" w:oddVBand="0" w:evenVBand="0" w:oddHBand="0" w:evenHBand="0" w:firstRowFirstColumn="0" w:firstRowLastColumn="0" w:lastRowFirstColumn="0" w:lastRowLastColumn="0"/>
-              <w:rPr>
-                <w:rFonts w:cs="B Koodak"/>
-                <w:b/>
-                <w:bCs/>
-                <w:sz w:val="18"/>
-                <w:szCs w:val="18"/>
-              </w:rPr>
-            </w:pPr>
-            <w:r>
-              <w:rPr>
-                <w:rFonts w:cs="B Koodak"/>
-                <w:b/>
-                <w:bCs/>
-                <w:sz w:val="18"/>
-                <w:szCs w:val="18"/>
-              </w:rPr>
-              <w:t>-</w:t>
+              <w:cnfStyle w:val="000000100000" w:firstRow="0" w:lastRow="0" w:firstColumn="0" w:lastColumn="0" w:oddVBand="0" w:evenVBand="0" w:oddHBand="1" w:evenHBand="0" w:firstRowFirstColumn="0" w:firstRowLastColumn="0" w:lastRowFirstColumn="0" w:lastRowLastColumn="0"/>
+              <w:rPr>
+                <w:rFonts w:cs="B Koodak"/>
+                <w:b/>
+                <w:bCs/>
+                <w:sz w:val="18"/>
+                <w:szCs w:val="18"/>
+              </w:rPr>
+            </w:pPr>
+            <w:r>
+              <w:rPr>
+                <w:rFonts w:cs="B Koodak"/>
+                <w:b/>
+                <w:bCs/>
+                <w:sz w:val="18"/>
+                <w:szCs w:val="18"/>
+              </w:rPr>
+              <w:t>false</w:t>
             </w:r>
           </w:p>
         </w:tc>
@@ -3250,24 +3448,24 @@
             <w:pPr>
               <w:bidi/>
               <w:jc w:val="center"/>
-              <w:cnfStyle w:val="000000000000" w:firstRow="0" w:lastRow="0" w:firstColumn="0" w:lastColumn="0" w:oddVBand="0" w:evenVBand="0" w:oddHBand="0" w:evenHBand="0" w:firstRowFirstColumn="0" w:firstRowLastColumn="0" w:lastRowFirstColumn="0" w:lastRowLastColumn="0"/>
-              <w:rPr>
-                <w:rFonts w:cs="B Koodak"/>
-                <w:b/>
-                <w:bCs/>
-                <w:sz w:val="18"/>
-                <w:szCs w:val="18"/>
-              </w:rPr>
-            </w:pPr>
-            <w:r>
-              <w:rPr>
-                <w:rFonts w:cs="B Koodak"/>
-                <w:b/>
-                <w:bCs/>
-                <w:sz w:val="18"/>
-                <w:szCs w:val="18"/>
-              </w:rPr>
-              <w:t>False</w:t>
+              <w:cnfStyle w:val="000000100000" w:firstRow="0" w:lastRow="0" w:firstColumn="0" w:lastColumn="0" w:oddVBand="0" w:evenVBand="0" w:oddHBand="1" w:evenHBand="0" w:firstRowFirstColumn="0" w:firstRowLastColumn="0" w:lastRowFirstColumn="0" w:lastRowLastColumn="0"/>
+              <w:rPr>
+                <w:rFonts w:cs="B Koodak"/>
+                <w:b/>
+                <w:bCs/>
+                <w:sz w:val="18"/>
+                <w:szCs w:val="18"/>
+              </w:rPr>
+            </w:pPr>
+            <w:r>
+              <w:rPr>
+                <w:rFonts w:cs="B Koodak"/>
+                <w:b/>
+                <w:bCs/>
+                <w:sz w:val="18"/>
+                <w:szCs w:val="18"/>
+              </w:rPr>
+              <w:t>false</w:t>
             </w:r>
           </w:p>
         </w:tc>
@@ -3280,24 +3478,24 @@
             <w:pPr>
               <w:bidi/>
               <w:jc w:val="center"/>
-              <w:cnfStyle w:val="000000000000" w:firstRow="0" w:lastRow="0" w:firstColumn="0" w:lastColumn="0" w:oddVBand="0" w:evenVBand="0" w:oddHBand="0" w:evenHBand="0" w:firstRowFirstColumn="0" w:firstRowLastColumn="0" w:lastRowFirstColumn="0" w:lastRowLastColumn="0"/>
-              <w:rPr>
-                <w:rFonts w:cs="B Koodak"/>
-                <w:b/>
-                <w:bCs/>
-                <w:sz w:val="18"/>
-                <w:szCs w:val="18"/>
-              </w:rPr>
-            </w:pPr>
-            <w:r>
-              <w:rPr>
-                <w:rFonts w:cs="B Koodak"/>
-                <w:b/>
-                <w:bCs/>
-                <w:sz w:val="18"/>
-                <w:szCs w:val="18"/>
-              </w:rPr>
-              <w:t>2000</w:t>
+              <w:cnfStyle w:val="000000100000" w:firstRow="0" w:lastRow="0" w:firstColumn="0" w:lastColumn="0" w:oddVBand="0" w:evenVBand="0" w:oddHBand="1" w:evenHBand="0" w:firstRowFirstColumn="0" w:firstRowLastColumn="0" w:lastRowFirstColumn="0" w:lastRowLastColumn="0"/>
+              <w:rPr>
+                <w:rFonts w:cs="B Koodak"/>
+                <w:b/>
+                <w:bCs/>
+                <w:sz w:val="18"/>
+                <w:szCs w:val="18"/>
+              </w:rPr>
+            </w:pPr>
+            <w:r>
+              <w:rPr>
+                <w:rFonts w:cs="B Koodak"/>
+                <w:b/>
+                <w:bCs/>
+                <w:sz w:val="18"/>
+                <w:szCs w:val="18"/>
+              </w:rPr>
+              <w:t>true</w:t>
             </w:r>
           </w:p>
         </w:tc>
@@ -3313,14 +3511,14 @@
         <w:tblLook w:val="04A0" w:firstRow="1" w:lastRow="0" w:firstColumn="1" w:lastColumn="0" w:noHBand="0" w:noVBand="1"/>
       </w:tblPr>
       <w:tblGrid>
-        <w:gridCol w:w="1166"/>
-        <w:gridCol w:w="1166"/>
-        <w:gridCol w:w="1165"/>
-        <w:gridCol w:w="1165"/>
-        <w:gridCol w:w="1165"/>
-        <w:gridCol w:w="1165"/>
-        <w:gridCol w:w="1165"/>
-        <w:gridCol w:w="1165"/>
+        <w:gridCol w:w="2587"/>
+        <w:gridCol w:w="928"/>
+        <w:gridCol w:w="933"/>
+        <w:gridCol w:w="925"/>
+        <w:gridCol w:w="983"/>
+        <w:gridCol w:w="908"/>
+        <w:gridCol w:w="929"/>
+        <w:gridCol w:w="1129"/>
       </w:tblGrid>
       <w:tr>
         <w:trPr>
@@ -3349,17 +3547,18 @@
               </w:rPr>
               <w:br w:type="page"/>
             </w:r>
-            <w:r>
-              <w:rPr>
-                <w:rFonts w:cs="B Koodak" w:hint="cs"/>
+            <w:proofErr w:type="spellStart"/>
+            <w:r>
+              <w:rPr>
+                <w:rFonts w:cs="B Koodak"/>
                 <w:color w:val="FFFFFF" w:themeColor="background1"/>
                 <w:sz w:val="32"/>
                 <w:szCs w:val="32"/>
-                <w:rtl/>
-                <w:lang w:bidi="fa-IR"/>
-              </w:rPr>
-              <w:t>گزارش انتقال اعتبار</w:t>
-            </w:r>
+                <w:lang w:bidi="fa-IR"/>
+              </w:rPr>
+              <w:t>TransferCreditLog</w:t>
+            </w:r>
+            <w:proofErr w:type="spellEnd"/>
           </w:p>
         </w:tc>
         <w:tc>
@@ -3562,16 +3761,49 @@
                 <w:lang w:bidi="fa-IR"/>
               </w:rPr>
             </w:pPr>
-            <w:r>
-              <w:rPr>
-                <w:rFonts w:cs="B Koodak" w:hint="cs"/>
+            <w:proofErr w:type="spellStart"/>
+            <w:r>
+              <w:rPr>
+                <w:rFonts w:cs="B Koodak"/>
                 <w:color w:val="FFFFFF" w:themeColor="background1"/>
                 <w:sz w:val="32"/>
                 <w:szCs w:val="32"/>
+                <w:lang w:bidi="fa-IR"/>
+              </w:rPr>
+              <w:t>TransferID</w:t>
+            </w:r>
+            <w:proofErr w:type="spellEnd"/>
+          </w:p>
+        </w:tc>
+        <w:tc>
+          <w:tcPr>
+            <w:tcW w:w="625" w:type="pct"/>
+            <w:vAlign w:val="center"/>
+            <w:hideMark/>
+          </w:tcPr>
+          <w:p>
+            <w:pPr>
+              <w:bidi/>
+              <w:jc w:val="center"/>
+              <w:cnfStyle w:val="000000100000" w:firstRow="0" w:lastRow="0" w:firstColumn="0" w:lastColumn="0" w:oddVBand="0" w:evenVBand="0" w:oddHBand="1" w:evenHBand="0" w:firstRowFirstColumn="0" w:firstRowLastColumn="0" w:lastRowFirstColumn="0" w:lastRowLastColumn="0"/>
+              <w:rPr>
+                <w:rFonts w:cs="B Koodak"/>
+                <w:b/>
+                <w:bCs/>
+                <w:sz w:val="18"/>
+                <w:szCs w:val="18"/>
                 <w:rtl/>
-                <w:lang w:bidi="fa-IR"/>
-              </w:rPr>
-              <w:t>شناسه انتقال</w:t>
+              </w:rPr>
+            </w:pPr>
+            <w:r>
+              <w:rPr>
+                <w:rFonts w:cs="B Koodak"/>
+                <w:b/>
+                <w:bCs/>
+                <w:sz w:val="18"/>
+                <w:szCs w:val="18"/>
+              </w:rPr>
+              <w:t>Number</w:t>
             </w:r>
           </w:p>
         </w:tc>
@@ -3592,18 +3824,17 @@
                 <w:bCs/>
                 <w:sz w:val="18"/>
                 <w:szCs w:val="18"/>
-                <w:rtl/>
-              </w:rPr>
-            </w:pPr>
-            <w:r>
-              <w:rPr>
-                <w:rFonts w:cs="B Koodak"/>
-                <w:b/>
-                <w:bCs/>
-                <w:sz w:val="18"/>
-                <w:szCs w:val="18"/>
-              </w:rPr>
-              <w:t>Number</w:t>
+              </w:rPr>
+            </w:pPr>
+            <w:r>
+              <w:rPr>
+                <w:rFonts w:cs="B Koodak"/>
+                <w:b/>
+                <w:bCs/>
+                <w:sz w:val="18"/>
+                <w:szCs w:val="18"/>
+              </w:rPr>
+              <w:t>Integer</w:t>
             </w:r>
           </w:p>
         </w:tc>
@@ -3634,7 +3865,7 @@
                 <w:sz w:val="18"/>
                 <w:szCs w:val="18"/>
               </w:rPr>
-              <w:t>Integer</w:t>
+              <w:t>10</w:t>
             </w:r>
           </w:p>
         </w:tc>
@@ -3665,38 +3896,33 @@
                 <w:sz w:val="18"/>
                 <w:szCs w:val="18"/>
               </w:rPr>
-              <w:t>10</w:t>
-            </w:r>
-          </w:p>
-        </w:tc>
-        <w:tc>
-          <w:tcPr>
-            <w:tcW w:w="625" w:type="pct"/>
-            <w:vAlign w:val="center"/>
-            <w:hideMark/>
-          </w:tcPr>
-          <w:p>
-            <w:pPr>
-              <w:bidi/>
-              <w:jc w:val="center"/>
-              <w:cnfStyle w:val="000000100000" w:firstRow="0" w:lastRow="0" w:firstColumn="0" w:lastColumn="0" w:oddVBand="0" w:evenVBand="0" w:oddHBand="1" w:evenHBand="0" w:firstRowFirstColumn="0" w:firstRowLastColumn="0" w:lastRowFirstColumn="0" w:lastRowLastColumn="0"/>
-              <w:rPr>
-                <w:rFonts w:cs="B Koodak"/>
-                <w:b/>
-                <w:bCs/>
-                <w:sz w:val="18"/>
-                <w:szCs w:val="18"/>
-              </w:rPr>
-            </w:pPr>
-            <w:r>
-              <w:rPr>
-                <w:rFonts w:cs="B Koodak"/>
-                <w:b/>
-                <w:bCs/>
-                <w:sz w:val="18"/>
-                <w:szCs w:val="18"/>
-              </w:rPr>
               <w:t>[0-9]</w:t>
+            </w:r>
+          </w:p>
+          <w:p>
+            <w:pPr>
+              <w:bidi/>
+              <w:jc w:val="center"/>
+              <w:cnfStyle w:val="000000100000" w:firstRow="0" w:lastRow="0" w:firstColumn="0" w:lastColumn="0" w:oddVBand="0" w:evenVBand="0" w:oddHBand="1" w:evenHBand="0" w:firstRowFirstColumn="0" w:firstRowLastColumn="0" w:lastRowFirstColumn="0" w:lastRowLastColumn="0"/>
+              <w:rPr>
+                <w:rFonts w:cs="B Koodak"/>
+                <w:b/>
+                <w:bCs/>
+                <w:sz w:val="18"/>
+                <w:szCs w:val="18"/>
+                <w:lang w:bidi="fa-IR"/>
+              </w:rPr>
+            </w:pPr>
+            <w:r>
+              <w:rPr>
+                <w:rFonts w:cs="B Koodak"/>
+                <w:b/>
+                <w:bCs/>
+                <w:sz w:val="18"/>
+                <w:szCs w:val="18"/>
+                <w:lang w:bidi="fa-IR"/>
+              </w:rPr>
+              <w:t>Auto increment</w:t>
             </w:r>
           </w:p>
         </w:tc>
@@ -3813,17 +4039,18 @@
                 <w:lang w:bidi="fa-IR"/>
               </w:rPr>
             </w:pPr>
-            <w:r>
-              <w:rPr>
-                <w:rFonts w:cs="B Koodak" w:hint="cs"/>
+            <w:proofErr w:type="spellStart"/>
+            <w:r>
+              <w:rPr>
+                <w:rFonts w:cs="B Koodak"/>
                 <w:color w:val="FFFFFF" w:themeColor="background1"/>
                 <w:sz w:val="28"/>
                 <w:szCs w:val="28"/>
-                <w:rtl/>
-                <w:lang w:bidi="fa-IR"/>
-              </w:rPr>
-              <w:t>شناسه کاربری دهنده</w:t>
-            </w:r>
+                <w:lang w:bidi="fa-IR"/>
+              </w:rPr>
+              <w:t>srcID</w:t>
+            </w:r>
+            <w:proofErr w:type="spellEnd"/>
           </w:p>
         </w:tc>
         <w:tc>
@@ -4082,17 +4309,18 @@
                 <w:lang w:bidi="fa-IR"/>
               </w:rPr>
             </w:pPr>
-            <w:r>
-              <w:rPr>
-                <w:rFonts w:cs="B Koodak" w:hint="cs"/>
+            <w:proofErr w:type="spellStart"/>
+            <w:r>
+              <w:rPr>
+                <w:rFonts w:cs="B Koodak"/>
                 <w:color w:val="FFFFFF" w:themeColor="background1"/>
                 <w:sz w:val="28"/>
                 <w:szCs w:val="28"/>
-                <w:rtl/>
-                <w:lang w:bidi="fa-IR"/>
-              </w:rPr>
-              <w:t>شناسه کاربری گیرنده</w:t>
-            </w:r>
+                <w:lang w:bidi="fa-IR"/>
+              </w:rPr>
+              <w:t>destID</w:t>
+            </w:r>
+            <w:proofErr w:type="spellEnd"/>
           </w:p>
         </w:tc>
         <w:tc>
@@ -4350,14 +4578,13 @@
             </w:pPr>
             <w:r>
               <w:rPr>
-                <w:rFonts w:cs="B Koodak" w:hint="cs"/>
+                <w:rFonts w:cs="B Koodak"/>
                 <w:color w:val="FFFFFF" w:themeColor="background1"/>
                 <w:sz w:val="28"/>
                 <w:szCs w:val="28"/>
-                <w:rtl/>
-                <w:lang w:bidi="fa-IR"/>
-              </w:rPr>
-              <w:t>تاریخ</w:t>
+                <w:lang w:bidi="fa-IR"/>
+              </w:rPr>
+              <w:t>date</w:t>
             </w:r>
           </w:p>
         </w:tc>
@@ -4658,14 +4885,13 @@
             </w:pPr>
             <w:r>
               <w:rPr>
-                <w:rFonts w:cs="B Koodak" w:hint="cs"/>
+                <w:rFonts w:cs="B Koodak"/>
                 <w:color w:val="FFFFFF" w:themeColor="background1"/>
                 <w:sz w:val="28"/>
                 <w:szCs w:val="28"/>
-                <w:rtl/>
-                <w:lang w:bidi="fa-IR"/>
-              </w:rPr>
-              <w:t>مبلغ</w:t>
+                <w:lang w:bidi="fa-IR"/>
+              </w:rPr>
+              <w:t>amount</w:t>
             </w:r>
           </w:p>
         </w:tc>
@@ -4893,6 +5119,7 @@
         </w:tc>
       </w:tr>
     </w:tbl>
+    <w:p/>
     <w:p/>
     <w:tbl>
       <w:tblPr>
@@ -4903,14 +5130,14 @@
         <w:tblLook w:val="04A0" w:firstRow="1" w:lastRow="0" w:firstColumn="1" w:lastColumn="0" w:noHBand="0" w:noVBand="1"/>
       </w:tblPr>
       <w:tblGrid>
-        <w:gridCol w:w="1368"/>
-        <w:gridCol w:w="1140"/>
-        <w:gridCol w:w="1141"/>
-        <w:gridCol w:w="1141"/>
-        <w:gridCol w:w="1141"/>
-        <w:gridCol w:w="1141"/>
-        <w:gridCol w:w="1141"/>
-        <w:gridCol w:w="1137"/>
+        <w:gridCol w:w="2594"/>
+        <w:gridCol w:w="931"/>
+        <w:gridCol w:w="933"/>
+        <w:gridCol w:w="931"/>
+        <w:gridCol w:w="983"/>
+        <w:gridCol w:w="916"/>
+        <w:gridCol w:w="933"/>
+        <w:gridCol w:w="1129"/>
       </w:tblGrid>
       <w:tr>
         <w:trPr>
@@ -4934,18 +5161,19 @@
                 <w:lang w:bidi="fa-IR"/>
               </w:rPr>
             </w:pPr>
-            <w:r>
-              <w:rPr>
-                <w:rFonts w:cs="B Koodak" w:hint="cs"/>
+            <w:proofErr w:type="spellStart"/>
+            <w:r>
+              <w:rPr>
+                <w:rFonts w:cs="B Koodak"/>
                 <w:color w:val="FFFFFF" w:themeColor="background1"/>
                 <w:sz w:val="32"/>
                 <w:szCs w:val="32"/>
-                <w:rtl/>
                 <w:lang w:bidi="fa-IR"/>
               </w:rPr>
               <w:lastRenderedPageBreak/>
-              <w:t>گزارش افزایش اعتبار</w:t>
-            </w:r>
+              <w:t>IncreaseCreditLog</w:t>
+            </w:r>
+            <w:proofErr w:type="spellEnd"/>
           </w:p>
         </w:tc>
         <w:tc>
@@ -5147,16 +5375,49 @@
                 <w:lang w:bidi="fa-IR"/>
               </w:rPr>
             </w:pPr>
-            <w:r>
-              <w:rPr>
-                <w:rFonts w:cs="B Koodak" w:hint="cs"/>
+            <w:proofErr w:type="spellStart"/>
+            <w:r>
+              <w:rPr>
+                <w:rFonts w:cs="B Koodak"/>
                 <w:color w:val="FFFFFF" w:themeColor="background1"/>
                 <w:sz w:val="28"/>
                 <w:szCs w:val="28"/>
+                <w:lang w:bidi="fa-IR"/>
+              </w:rPr>
+              <w:t>increaseID</w:t>
+            </w:r>
+            <w:proofErr w:type="spellEnd"/>
+          </w:p>
+        </w:tc>
+        <w:tc>
+          <w:tcPr>
+            <w:tcW w:w="610" w:type="pct"/>
+            <w:vAlign w:val="center"/>
+            <w:hideMark/>
+          </w:tcPr>
+          <w:p>
+            <w:pPr>
+              <w:bidi/>
+              <w:jc w:val="center"/>
+              <w:cnfStyle w:val="000000100000" w:firstRow="0" w:lastRow="0" w:firstColumn="0" w:lastColumn="0" w:oddVBand="0" w:evenVBand="0" w:oddHBand="1" w:evenHBand="0" w:firstRowFirstColumn="0" w:firstRowLastColumn="0" w:lastRowFirstColumn="0" w:lastRowLastColumn="0"/>
+              <w:rPr>
+                <w:rFonts w:cs="B Koodak"/>
+                <w:b/>
+                <w:bCs/>
+                <w:sz w:val="18"/>
+                <w:szCs w:val="18"/>
                 <w:rtl/>
-                <w:lang w:bidi="fa-IR"/>
-              </w:rPr>
-              <w:t>شناسه</w:t>
+              </w:rPr>
+            </w:pPr>
+            <w:r>
+              <w:rPr>
+                <w:rFonts w:cs="B Koodak"/>
+                <w:b/>
+                <w:bCs/>
+                <w:sz w:val="18"/>
+                <w:szCs w:val="18"/>
+              </w:rPr>
+              <w:t>Number</w:t>
             </w:r>
           </w:p>
         </w:tc>
@@ -5177,18 +5438,17 @@
                 <w:bCs/>
                 <w:sz w:val="18"/>
                 <w:szCs w:val="18"/>
-                <w:rtl/>
-              </w:rPr>
-            </w:pPr>
-            <w:r>
-              <w:rPr>
-                <w:rFonts w:cs="B Koodak"/>
-                <w:b/>
-                <w:bCs/>
-                <w:sz w:val="18"/>
-                <w:szCs w:val="18"/>
-              </w:rPr>
-              <w:t>Number</w:t>
+              </w:rPr>
+            </w:pPr>
+            <w:r>
+              <w:rPr>
+                <w:rFonts w:cs="B Koodak"/>
+                <w:b/>
+                <w:bCs/>
+                <w:sz w:val="18"/>
+                <w:szCs w:val="18"/>
+              </w:rPr>
+              <w:t>Integer</w:t>
             </w:r>
           </w:p>
         </w:tc>
@@ -5219,7 +5479,7 @@
                 <w:sz w:val="18"/>
                 <w:szCs w:val="18"/>
               </w:rPr>
-              <w:t>Integer</w:t>
+              <w:t>10</w:t>
             </w:r>
           </w:p>
         </w:tc>
@@ -5240,37 +5500,6 @@
                 <w:bCs/>
                 <w:sz w:val="18"/>
                 <w:szCs w:val="18"/>
-              </w:rPr>
-            </w:pPr>
-            <w:r>
-              <w:rPr>
-                <w:rFonts w:cs="B Koodak"/>
-                <w:b/>
-                <w:bCs/>
-                <w:sz w:val="18"/>
-                <w:szCs w:val="18"/>
-              </w:rPr>
-              <w:t>10</w:t>
-            </w:r>
-          </w:p>
-        </w:tc>
-        <w:tc>
-          <w:tcPr>
-            <w:tcW w:w="610" w:type="pct"/>
-            <w:vAlign w:val="center"/>
-            <w:hideMark/>
-          </w:tcPr>
-          <w:p>
-            <w:pPr>
-              <w:bidi/>
-              <w:jc w:val="center"/>
-              <w:cnfStyle w:val="000000100000" w:firstRow="0" w:lastRow="0" w:firstColumn="0" w:lastColumn="0" w:oddVBand="0" w:evenVBand="0" w:oddHBand="1" w:evenHBand="0" w:firstRowFirstColumn="0" w:firstRowLastColumn="0" w:lastRowFirstColumn="0" w:lastRowLastColumn="0"/>
-              <w:rPr>
-                <w:rFonts w:cs="B Koodak"/>
-                <w:b/>
-                <w:bCs/>
-                <w:sz w:val="18"/>
-                <w:szCs w:val="18"/>
                 <w:lang w:bidi="fa-IR"/>
               </w:rPr>
             </w:pPr>
@@ -5284,6 +5513,32 @@
                 <w:lang w:bidi="fa-IR"/>
               </w:rPr>
               <w:t>[0-9]</w:t>
+            </w:r>
+          </w:p>
+          <w:p>
+            <w:pPr>
+              <w:bidi/>
+              <w:jc w:val="center"/>
+              <w:cnfStyle w:val="000000100000" w:firstRow="0" w:lastRow="0" w:firstColumn="0" w:lastColumn="0" w:oddVBand="0" w:evenVBand="0" w:oddHBand="1" w:evenHBand="0" w:firstRowFirstColumn="0" w:firstRowLastColumn="0" w:lastRowFirstColumn="0" w:lastRowLastColumn="0"/>
+              <w:rPr>
+                <w:rFonts w:cs="B Koodak"/>
+                <w:b/>
+                <w:bCs/>
+                <w:sz w:val="18"/>
+                <w:szCs w:val="18"/>
+                <w:lang w:bidi="fa-IR"/>
+              </w:rPr>
+            </w:pPr>
+            <w:r>
+              <w:rPr>
+                <w:rFonts w:cs="B Koodak"/>
+                <w:b/>
+                <w:bCs/>
+                <w:sz w:val="18"/>
+                <w:szCs w:val="18"/>
+                <w:lang w:bidi="fa-IR"/>
+              </w:rPr>
+              <w:t>Auto increment</w:t>
             </w:r>
           </w:p>
         </w:tc>
@@ -5405,13 +5660,12 @@
             </w:pPr>
             <w:r>
               <w:rPr>
-                <w:rFonts w:cs="B Koodak" w:hint="cs"/>
+                <w:rFonts w:cs="B Koodak"/>
                 <w:color w:val="FFFFFF" w:themeColor="background1"/>
                 <w:sz w:val="28"/>
                 <w:szCs w:val="28"/>
-                <w:rtl/>
-              </w:rPr>
-              <w:t>شناسه کاربری</w:t>
+              </w:rPr>
+              <w:t>UID</w:t>
             </w:r>
           </w:p>
         </w:tc>
@@ -5673,13 +5927,12 @@
             </w:pPr>
             <w:r>
               <w:rPr>
-                <w:rFonts w:cs="B Koodak" w:hint="cs"/>
+                <w:rFonts w:cs="B Koodak"/>
                 <w:color w:val="FFFFFF" w:themeColor="background1"/>
                 <w:sz w:val="28"/>
                 <w:szCs w:val="28"/>
-                <w:rtl/>
-              </w:rPr>
-              <w:t>تاریخ</w:t>
+              </w:rPr>
+              <w:t>date</w:t>
             </w:r>
           </w:p>
         </w:tc>
@@ -5988,13 +6241,12 @@
             </w:pPr>
             <w:r>
               <w:rPr>
-                <w:rFonts w:cs="B Koodak" w:hint="cs"/>
+                <w:rFonts w:cs="B Koodak"/>
                 <w:color w:val="FFFFFF" w:themeColor="background1"/>
                 <w:sz w:val="28"/>
                 <w:szCs w:val="28"/>
-                <w:rtl/>
-              </w:rPr>
-              <w:t>مقدار افزایش</w:t>
+              </w:rPr>
+              <w:t>credit</w:t>
             </w:r>
           </w:p>
         </w:tc>
@@ -6250,23 +6502,38 @@
         </w:tc>
       </w:tr>
     </w:tbl>
+    <w:p/>
+    <w:p/>
+    <w:p/>
+    <w:p/>
+    <w:p/>
+    <w:p/>
+    <w:p/>
+    <w:p/>
+    <w:p/>
+    <w:p/>
+    <w:p/>
+    <w:p/>
+    <w:p/>
+    <w:p/>
     <w:p/>
     <w:tbl>
       <w:tblPr>
         <w:tblStyle w:val="GridTable5Dark"/>
+        <w:tblpPr w:leftFromText="180" w:rightFromText="180" w:vertAnchor="text" w:horzAnchor="margin" w:tblpY="1624"/>
         <w:bidiVisual/>
         <w:tblW w:w="5000" w:type="pct"/>
         <w:tblLook w:val="04A0" w:firstRow="1" w:lastRow="0" w:firstColumn="1" w:lastColumn="0" w:noHBand="0" w:noVBand="1"/>
       </w:tblPr>
       <w:tblGrid>
-        <w:gridCol w:w="1168"/>
-        <w:gridCol w:w="1168"/>
-        <w:gridCol w:w="1169"/>
-        <w:gridCol w:w="1169"/>
-        <w:gridCol w:w="1169"/>
-        <w:gridCol w:w="1169"/>
-        <w:gridCol w:w="1169"/>
-        <w:gridCol w:w="1169"/>
+        <w:gridCol w:w="1518"/>
+        <w:gridCol w:w="1117"/>
+        <w:gridCol w:w="1117"/>
+        <w:gridCol w:w="1116"/>
+        <w:gridCol w:w="1116"/>
+        <w:gridCol w:w="1116"/>
+        <w:gridCol w:w="1116"/>
+        <w:gridCol w:w="1134"/>
       </w:tblGrid>
       <w:tr>
         <w:trPr>
@@ -6275,36 +6542,36 @@
         <w:tc>
           <w:tcPr>
             <w:cnfStyle w:val="001000000000" w:firstRow="0" w:lastRow="0" w:firstColumn="1" w:lastColumn="0" w:oddVBand="0" w:evenVBand="0" w:oddHBand="0" w:evenHBand="0" w:firstRowFirstColumn="0" w:firstRowLastColumn="0" w:lastRowFirstColumn="0" w:lastRowLastColumn="0"/>
-            <w:tcW w:w="625" w:type="pct"/>
-            <w:vAlign w:val="center"/>
-            <w:hideMark/>
-          </w:tcPr>
-          <w:p>
-            <w:pPr>
-              <w:bidi/>
-              <w:jc w:val="center"/>
-              <w:rPr>
-                <w:rFonts w:cs="B Koodak"/>
-                <w:color w:val="FFFFFF" w:themeColor="background1"/>
-                <w:lang w:bidi="fa-IR"/>
-              </w:rPr>
-            </w:pPr>
-            <w:r>
-              <w:rPr>
-                <w:rFonts w:cs="B Koodak" w:hint="cs"/>
+            <w:tcW w:w="811" w:type="pct"/>
+            <w:vAlign w:val="center"/>
+            <w:hideMark/>
+          </w:tcPr>
+          <w:p>
+            <w:pPr>
+              <w:bidi/>
+              <w:jc w:val="center"/>
+              <w:rPr>
+                <w:rFonts w:cs="B Koodak"/>
+                <w:color w:val="FFFFFF" w:themeColor="background1"/>
+                <w:lang w:bidi="fa-IR"/>
+              </w:rPr>
+            </w:pPr>
+            <w:r>
+              <w:rPr>
+                <w:rFonts w:cs="B Koodak"/>
                 <w:color w:val="FFFFFF" w:themeColor="background1"/>
                 <w:sz w:val="32"/>
                 <w:szCs w:val="32"/>
-                <w:rtl/>
-                <w:lang w:bidi="fa-IR"/>
-              </w:rPr>
-              <w:t>کاربر</w:t>
-            </w:r>
-          </w:p>
-        </w:tc>
-        <w:tc>
-          <w:tcPr>
-            <w:tcW w:w="625" w:type="pct"/>
+                <w:lang w:bidi="fa-IR"/>
+              </w:rPr>
+              <w:lastRenderedPageBreak/>
+              <w:t>User</w:t>
+            </w:r>
+          </w:p>
+        </w:tc>
+        <w:tc>
+          <w:tcPr>
+            <w:tcW w:w="597" w:type="pct"/>
             <w:vAlign w:val="center"/>
             <w:hideMark/>
           </w:tcPr>
@@ -6329,7 +6596,7 @@
         </w:tc>
         <w:tc>
           <w:tcPr>
-            <w:tcW w:w="625" w:type="pct"/>
+            <w:tcW w:w="597" w:type="pct"/>
             <w:vAlign w:val="center"/>
             <w:hideMark/>
           </w:tcPr>
@@ -6354,7 +6621,7 @@
         </w:tc>
         <w:tc>
           <w:tcPr>
-            <w:tcW w:w="625" w:type="pct"/>
+            <w:tcW w:w="597" w:type="pct"/>
             <w:vAlign w:val="center"/>
             <w:hideMark/>
           </w:tcPr>
@@ -6379,7 +6646,7 @@
         </w:tc>
         <w:tc>
           <w:tcPr>
-            <w:tcW w:w="625" w:type="pct"/>
+            <w:tcW w:w="597" w:type="pct"/>
             <w:vAlign w:val="center"/>
             <w:hideMark/>
           </w:tcPr>
@@ -6404,7 +6671,7 @@
         </w:tc>
         <w:tc>
           <w:tcPr>
-            <w:tcW w:w="625" w:type="pct"/>
+            <w:tcW w:w="597" w:type="pct"/>
             <w:vAlign w:val="center"/>
             <w:hideMark/>
           </w:tcPr>
@@ -6429,7 +6696,7 @@
         </w:tc>
         <w:tc>
           <w:tcPr>
-            <w:tcW w:w="625" w:type="pct"/>
+            <w:tcW w:w="597" w:type="pct"/>
             <w:vAlign w:val="center"/>
             <w:hideMark/>
           </w:tcPr>
@@ -6454,7 +6721,7 @@
         </w:tc>
         <w:tc>
           <w:tcPr>
-            <w:tcW w:w="625" w:type="pct"/>
+            <w:tcW w:w="606" w:type="pct"/>
             <w:vAlign w:val="center"/>
             <w:hideMark/>
           </w:tcPr>
@@ -6485,7 +6752,7 @@
         <w:tc>
           <w:tcPr>
             <w:cnfStyle w:val="001000000000" w:firstRow="0" w:lastRow="0" w:firstColumn="1" w:lastColumn="0" w:oddVBand="0" w:evenVBand="0" w:oddHBand="0" w:evenHBand="0" w:firstRowFirstColumn="0" w:firstRowLastColumn="0" w:lastRowFirstColumn="0" w:lastRowLastColumn="0"/>
-            <w:tcW w:w="625" w:type="pct"/>
+            <w:tcW w:w="811" w:type="pct"/>
             <w:vAlign w:val="center"/>
             <w:hideMark/>
           </w:tcPr>
@@ -6502,20 +6769,113 @@
             </w:pPr>
             <w:r>
               <w:rPr>
-                <w:rFonts w:cs="B Koodak" w:hint="cs"/>
+                <w:rFonts w:cs="B Koodak"/>
                 <w:color w:val="FFFFFF" w:themeColor="background1"/>
                 <w:sz w:val="28"/>
                 <w:szCs w:val="28"/>
+                <w:lang w:bidi="fa-IR"/>
+              </w:rPr>
+              <w:t>UID</w:t>
+            </w:r>
+          </w:p>
+        </w:tc>
+        <w:tc>
+          <w:tcPr>
+            <w:tcW w:w="597" w:type="pct"/>
+            <w:vAlign w:val="center"/>
+            <w:hideMark/>
+          </w:tcPr>
+          <w:p>
+            <w:pPr>
+              <w:bidi/>
+              <w:jc w:val="center"/>
+              <w:cnfStyle w:val="000000100000" w:firstRow="0" w:lastRow="0" w:firstColumn="0" w:lastColumn="0" w:oddVBand="0" w:evenVBand="0" w:oddHBand="1" w:evenHBand="0" w:firstRowFirstColumn="0" w:firstRowLastColumn="0" w:lastRowFirstColumn="0" w:lastRowLastColumn="0"/>
+              <w:rPr>
+                <w:rFonts w:cs="B Koodak"/>
+                <w:b/>
+                <w:bCs/>
+                <w:sz w:val="18"/>
+                <w:szCs w:val="18"/>
                 <w:rtl/>
-                <w:lang w:bidi="fa-IR"/>
-              </w:rPr>
-              <w:t>شناسه کاربری</w:t>
-            </w:r>
-          </w:p>
-        </w:tc>
-        <w:tc>
-          <w:tcPr>
-            <w:tcW w:w="625" w:type="pct"/>
+              </w:rPr>
+            </w:pPr>
+            <w:r>
+              <w:rPr>
+                <w:rFonts w:cs="B Koodak"/>
+                <w:b/>
+                <w:bCs/>
+                <w:sz w:val="18"/>
+                <w:szCs w:val="18"/>
+              </w:rPr>
+              <w:t>Number</w:t>
+            </w:r>
+          </w:p>
+        </w:tc>
+        <w:tc>
+          <w:tcPr>
+            <w:tcW w:w="597" w:type="pct"/>
+            <w:vAlign w:val="center"/>
+            <w:hideMark/>
+          </w:tcPr>
+          <w:p>
+            <w:pPr>
+              <w:bidi/>
+              <w:jc w:val="center"/>
+              <w:cnfStyle w:val="000000100000" w:firstRow="0" w:lastRow="0" w:firstColumn="0" w:lastColumn="0" w:oddVBand="0" w:evenVBand="0" w:oddHBand="1" w:evenHBand="0" w:firstRowFirstColumn="0" w:firstRowLastColumn="0" w:lastRowFirstColumn="0" w:lastRowLastColumn="0"/>
+              <w:rPr>
+                <w:rFonts w:cs="B Koodak"/>
+                <w:b/>
+                <w:bCs/>
+                <w:sz w:val="18"/>
+                <w:szCs w:val="18"/>
+              </w:rPr>
+            </w:pPr>
+            <w:r>
+              <w:rPr>
+                <w:rFonts w:cs="B Koodak"/>
+                <w:b/>
+                <w:bCs/>
+                <w:sz w:val="18"/>
+                <w:szCs w:val="18"/>
+              </w:rPr>
+              <w:t>Integer</w:t>
+            </w:r>
+          </w:p>
+        </w:tc>
+        <w:tc>
+          <w:tcPr>
+            <w:tcW w:w="597" w:type="pct"/>
+            <w:vAlign w:val="center"/>
+            <w:hideMark/>
+          </w:tcPr>
+          <w:p>
+            <w:pPr>
+              <w:bidi/>
+              <w:jc w:val="center"/>
+              <w:cnfStyle w:val="000000100000" w:firstRow="0" w:lastRow="0" w:firstColumn="0" w:lastColumn="0" w:oddVBand="0" w:evenVBand="0" w:oddHBand="1" w:evenHBand="0" w:firstRowFirstColumn="0" w:firstRowLastColumn="0" w:lastRowFirstColumn="0" w:lastRowLastColumn="0"/>
+              <w:rPr>
+                <w:rFonts w:cs="B Koodak"/>
+                <w:b/>
+                <w:bCs/>
+                <w:sz w:val="18"/>
+                <w:szCs w:val="18"/>
+              </w:rPr>
+            </w:pPr>
+            <w:r>
+              <w:rPr>
+                <w:rFonts w:cs="B Koodak"/>
+                <w:b/>
+                <w:bCs/>
+                <w:sz w:val="18"/>
+                <w:szCs w:val="18"/>
+              </w:rPr>
+              <w:t>7</w:t>
+            </w:r>
+          </w:p>
+        </w:tc>
+        <w:tc>
+          <w:tcPr>
+            <w:tcW w:w="597" w:type="pct"/>
             <w:vAlign w:val="center"/>
             <w:hideMark/>
           </w:tcPr>
@@ -6531,99 +6891,6 @@
                 <w:sz w:val="18"/>
                 <w:szCs w:val="18"/>
                 <w:rtl/>
-              </w:rPr>
-            </w:pPr>
-            <w:r>
-              <w:rPr>
-                <w:rFonts w:cs="B Koodak"/>
-                <w:b/>
-                <w:bCs/>
-                <w:sz w:val="18"/>
-                <w:szCs w:val="18"/>
-              </w:rPr>
-              <w:t>Number</w:t>
-            </w:r>
-          </w:p>
-        </w:tc>
-        <w:tc>
-          <w:tcPr>
-            <w:tcW w:w="625" w:type="pct"/>
-            <w:vAlign w:val="center"/>
-            <w:hideMark/>
-          </w:tcPr>
-          <w:p>
-            <w:pPr>
-              <w:bidi/>
-              <w:jc w:val="center"/>
-              <w:cnfStyle w:val="000000100000" w:firstRow="0" w:lastRow="0" w:firstColumn="0" w:lastColumn="0" w:oddVBand="0" w:evenVBand="0" w:oddHBand="1" w:evenHBand="0" w:firstRowFirstColumn="0" w:firstRowLastColumn="0" w:lastRowFirstColumn="0" w:lastRowLastColumn="0"/>
-              <w:rPr>
-                <w:rFonts w:cs="B Koodak"/>
-                <w:b/>
-                <w:bCs/>
-                <w:sz w:val="18"/>
-                <w:szCs w:val="18"/>
-              </w:rPr>
-            </w:pPr>
-            <w:r>
-              <w:rPr>
-                <w:rFonts w:cs="B Koodak"/>
-                <w:b/>
-                <w:bCs/>
-                <w:sz w:val="18"/>
-                <w:szCs w:val="18"/>
-              </w:rPr>
-              <w:t>Integer</w:t>
-            </w:r>
-          </w:p>
-        </w:tc>
-        <w:tc>
-          <w:tcPr>
-            <w:tcW w:w="625" w:type="pct"/>
-            <w:vAlign w:val="center"/>
-            <w:hideMark/>
-          </w:tcPr>
-          <w:p>
-            <w:pPr>
-              <w:bidi/>
-              <w:jc w:val="center"/>
-              <w:cnfStyle w:val="000000100000" w:firstRow="0" w:lastRow="0" w:firstColumn="0" w:lastColumn="0" w:oddVBand="0" w:evenVBand="0" w:oddHBand="1" w:evenHBand="0" w:firstRowFirstColumn="0" w:firstRowLastColumn="0" w:lastRowFirstColumn="0" w:lastRowLastColumn="0"/>
-              <w:rPr>
-                <w:rFonts w:cs="B Koodak"/>
-                <w:b/>
-                <w:bCs/>
-                <w:sz w:val="18"/>
-                <w:szCs w:val="18"/>
-              </w:rPr>
-            </w:pPr>
-            <w:r>
-              <w:rPr>
-                <w:rFonts w:cs="B Koodak"/>
-                <w:b/>
-                <w:bCs/>
-                <w:sz w:val="18"/>
-                <w:szCs w:val="18"/>
-              </w:rPr>
-              <w:t>7</w:t>
-            </w:r>
-          </w:p>
-        </w:tc>
-        <w:tc>
-          <w:tcPr>
-            <w:tcW w:w="625" w:type="pct"/>
-            <w:vAlign w:val="center"/>
-            <w:hideMark/>
-          </w:tcPr>
-          <w:p>
-            <w:pPr>
-              <w:bidi/>
-              <w:jc w:val="center"/>
-              <w:cnfStyle w:val="000000100000" w:firstRow="0" w:lastRow="0" w:firstColumn="0" w:lastColumn="0" w:oddVBand="0" w:evenVBand="0" w:oddHBand="1" w:evenHBand="0" w:firstRowFirstColumn="0" w:firstRowLastColumn="0" w:lastRowFirstColumn="0" w:lastRowLastColumn="0"/>
-              <w:rPr>
-                <w:rFonts w:cs="B Koodak"/>
-                <w:b/>
-                <w:bCs/>
-                <w:sz w:val="18"/>
-                <w:szCs w:val="18"/>
                 <w:lang w:bidi="fa-IR"/>
               </w:rPr>
             </w:pPr>
@@ -6651,24 +6918,19 @@
               <w:t xml:space="preserve">  , [0-9]</w:t>
             </w:r>
           </w:p>
-        </w:tc>
-        <w:tc>
-          <w:tcPr>
-            <w:tcW w:w="625" w:type="pct"/>
-            <w:vAlign w:val="center"/>
-            <w:hideMark/>
-          </w:tcPr>
-          <w:p>
-            <w:pPr>
-              <w:bidi/>
-              <w:jc w:val="center"/>
-              <w:cnfStyle w:val="000000100000" w:firstRow="0" w:lastRow="0" w:firstColumn="0" w:lastColumn="0" w:oddVBand="0" w:evenVBand="0" w:oddHBand="1" w:evenHBand="0" w:firstRowFirstColumn="0" w:firstRowLastColumn="0" w:lastRowFirstColumn="0" w:lastRowLastColumn="0"/>
-              <w:rPr>
-                <w:rFonts w:cs="B Koodak"/>
-                <w:b/>
-                <w:bCs/>
-                <w:sz w:val="18"/>
-                <w:szCs w:val="18"/>
+          <w:p>
+            <w:pPr>
+              <w:bidi/>
+              <w:jc w:val="center"/>
+              <w:cnfStyle w:val="000000100000" w:firstRow="0" w:lastRow="0" w:firstColumn="0" w:lastColumn="0" w:oddVBand="0" w:evenVBand="0" w:oddHBand="1" w:evenHBand="0" w:firstRowFirstColumn="0" w:firstRowLastColumn="0" w:lastRowFirstColumn="0" w:lastRowLastColumn="0"/>
+              <w:rPr>
+                <w:rFonts w:cs="B Koodak"/>
+                <w:b/>
+                <w:bCs/>
+                <w:sz w:val="18"/>
+                <w:szCs w:val="18"/>
+                <w:rtl/>
+                <w:lang w:bidi="fa-IR"/>
               </w:rPr>
             </w:pPr>
             <w:r>
@@ -6679,6 +6941,85 @@
                 <w:sz w:val="18"/>
                 <w:szCs w:val="18"/>
                 <w:rtl/>
+                <w:lang w:bidi="fa-IR"/>
+              </w:rPr>
+              <w:t xml:space="preserve">شناسه ادمین برابر با </w:t>
+            </w:r>
+            <w:r>
+              <w:rPr>
+                <w:rFonts w:cs="B Koodak"/>
+                <w:b/>
+                <w:bCs/>
+                <w:sz w:val="18"/>
+                <w:szCs w:val="18"/>
+                <w:lang w:bidi="fa-IR"/>
+              </w:rPr>
+              <w:t>admin</w:t>
+            </w:r>
+            <w:r>
+              <w:rPr>
+                <w:rFonts w:cs="B Koodak" w:hint="cs"/>
+                <w:b/>
+                <w:bCs/>
+                <w:sz w:val="18"/>
+                <w:szCs w:val="18"/>
+                <w:rtl/>
+                <w:lang w:bidi="fa-IR"/>
+              </w:rPr>
+              <w:t xml:space="preserve"> و شناسه مسئول آشپزخانه برابر با </w:t>
+            </w:r>
+            <w:r>
+              <w:rPr>
+                <w:rFonts w:cs="B Koodak"/>
+                <w:b/>
+                <w:bCs/>
+                <w:sz w:val="18"/>
+                <w:szCs w:val="18"/>
+                <w:lang w:bidi="fa-IR"/>
+              </w:rPr>
+              <w:t>kitchen</w:t>
+            </w:r>
+            <w:r>
+              <w:rPr>
+                <w:rFonts w:cs="B Koodak" w:hint="cs"/>
+                <w:b/>
+                <w:bCs/>
+                <w:sz w:val="18"/>
+                <w:szCs w:val="18"/>
+                <w:rtl/>
+                <w:lang w:bidi="fa-IR"/>
+              </w:rPr>
+              <w:t xml:space="preserve"> می باشد</w:t>
+            </w:r>
+          </w:p>
+        </w:tc>
+        <w:tc>
+          <w:tcPr>
+            <w:tcW w:w="597" w:type="pct"/>
+            <w:vAlign w:val="center"/>
+            <w:hideMark/>
+          </w:tcPr>
+          <w:p>
+            <w:pPr>
+              <w:bidi/>
+              <w:jc w:val="center"/>
+              <w:cnfStyle w:val="000000100000" w:firstRow="0" w:lastRow="0" w:firstColumn="0" w:lastColumn="0" w:oddVBand="0" w:evenVBand="0" w:oddHBand="1" w:evenHBand="0" w:firstRowFirstColumn="0" w:firstRowLastColumn="0" w:lastRowFirstColumn="0" w:lastRowLastColumn="0"/>
+              <w:rPr>
+                <w:rFonts w:cs="B Koodak"/>
+                <w:b/>
+                <w:bCs/>
+                <w:sz w:val="18"/>
+                <w:szCs w:val="18"/>
+              </w:rPr>
+            </w:pPr>
+            <w:r>
+              <w:rPr>
+                <w:rFonts w:cs="B Koodak" w:hint="cs"/>
+                <w:b/>
+                <w:bCs/>
+                <w:sz w:val="18"/>
+                <w:szCs w:val="18"/>
+                <w:rtl/>
               </w:rPr>
               <w:t>-</w:t>
             </w:r>
@@ -6686,7 +7027,7 @@
         </w:tc>
         <w:tc>
           <w:tcPr>
-            <w:tcW w:w="625" w:type="pct"/>
+            <w:tcW w:w="597" w:type="pct"/>
             <w:vAlign w:val="center"/>
             <w:hideMark/>
           </w:tcPr>
@@ -6717,7 +7058,7 @@
         </w:tc>
         <w:tc>
           <w:tcPr>
-            <w:tcW w:w="625" w:type="pct"/>
+            <w:tcW w:w="606" w:type="pct"/>
             <w:vAlign w:val="center"/>
             <w:hideMark/>
           </w:tcPr>
@@ -6751,7 +7092,7 @@
         <w:tc>
           <w:tcPr>
             <w:cnfStyle w:val="001000000000" w:firstRow="0" w:lastRow="0" w:firstColumn="1" w:lastColumn="0" w:oddVBand="0" w:evenVBand="0" w:oddHBand="0" w:evenHBand="0" w:firstRowFirstColumn="0" w:firstRowLastColumn="0" w:lastRowFirstColumn="0" w:lastRowLastColumn="0"/>
-            <w:tcW w:w="625" w:type="pct"/>
+            <w:tcW w:w="811" w:type="pct"/>
             <w:vAlign w:val="center"/>
             <w:hideMark/>
           </w:tcPr>
@@ -6767,19 +7108,176 @@
             </w:pPr>
             <w:r>
               <w:rPr>
-                <w:rFonts w:cs="B Koodak" w:hint="cs"/>
+                <w:rFonts w:cs="B Koodak"/>
                 <w:color w:val="FFFFFF" w:themeColor="background1"/>
                 <w:sz w:val="28"/>
                 <w:szCs w:val="28"/>
+              </w:rPr>
+              <w:t>credit</w:t>
+            </w:r>
+          </w:p>
+        </w:tc>
+        <w:tc>
+          <w:tcPr>
+            <w:tcW w:w="597" w:type="pct"/>
+            <w:vAlign w:val="center"/>
+            <w:hideMark/>
+          </w:tcPr>
+          <w:p>
+            <w:pPr>
+              <w:bidi/>
+              <w:jc w:val="center"/>
+              <w:cnfStyle w:val="000000000000" w:firstRow="0" w:lastRow="0" w:firstColumn="0" w:lastColumn="0" w:oddVBand="0" w:evenVBand="0" w:oddHBand="0" w:evenHBand="0" w:firstRowFirstColumn="0" w:firstRowLastColumn="0" w:lastRowFirstColumn="0" w:lastRowLastColumn="0"/>
+              <w:rPr>
+                <w:rFonts w:cs="B Koodak"/>
+                <w:b/>
+                <w:bCs/>
+                <w:sz w:val="18"/>
+                <w:szCs w:val="18"/>
+              </w:rPr>
+            </w:pPr>
+            <w:r>
+              <w:rPr>
+                <w:rFonts w:cs="B Koodak"/>
+                <w:b/>
+                <w:bCs/>
+                <w:sz w:val="18"/>
+                <w:szCs w:val="18"/>
+              </w:rPr>
+              <w:t>Number</w:t>
+            </w:r>
+          </w:p>
+        </w:tc>
+        <w:tc>
+          <w:tcPr>
+            <w:tcW w:w="597" w:type="pct"/>
+            <w:vAlign w:val="center"/>
+            <w:hideMark/>
+          </w:tcPr>
+          <w:p>
+            <w:pPr>
+              <w:bidi/>
+              <w:jc w:val="center"/>
+              <w:cnfStyle w:val="000000000000" w:firstRow="0" w:lastRow="0" w:firstColumn="0" w:lastColumn="0" w:oddVBand="0" w:evenVBand="0" w:oddHBand="0" w:evenHBand="0" w:firstRowFirstColumn="0" w:firstRowLastColumn="0" w:lastRowFirstColumn="0" w:lastRowLastColumn="0"/>
+              <w:rPr>
+                <w:rFonts w:cs="B Koodak"/>
+                <w:b/>
+                <w:bCs/>
+                <w:sz w:val="18"/>
+                <w:szCs w:val="18"/>
+              </w:rPr>
+            </w:pPr>
+            <w:r>
+              <w:rPr>
+                <w:rFonts w:cs="B Koodak"/>
+                <w:b/>
+                <w:bCs/>
+                <w:sz w:val="18"/>
+                <w:szCs w:val="18"/>
+              </w:rPr>
+              <w:t>Integer</w:t>
+            </w:r>
+          </w:p>
+        </w:tc>
+        <w:tc>
+          <w:tcPr>
+            <w:tcW w:w="597" w:type="pct"/>
+            <w:vAlign w:val="center"/>
+            <w:hideMark/>
+          </w:tcPr>
+          <w:p>
+            <w:pPr>
+              <w:bidi/>
+              <w:jc w:val="center"/>
+              <w:cnfStyle w:val="000000000000" w:firstRow="0" w:lastRow="0" w:firstColumn="0" w:lastColumn="0" w:oddVBand="0" w:evenVBand="0" w:oddHBand="0" w:evenHBand="0" w:firstRowFirstColumn="0" w:firstRowLastColumn="0" w:lastRowFirstColumn="0" w:lastRowLastColumn="0"/>
+              <w:rPr>
+                <w:rFonts w:cs="B Koodak"/>
+                <w:b/>
+                <w:bCs/>
+                <w:sz w:val="18"/>
+                <w:szCs w:val="18"/>
+              </w:rPr>
+            </w:pPr>
+            <w:r>
+              <w:rPr>
+                <w:rFonts w:cs="B Koodak"/>
+                <w:b/>
+                <w:bCs/>
+                <w:sz w:val="18"/>
+                <w:szCs w:val="18"/>
+              </w:rPr>
+              <w:t>7</w:t>
+            </w:r>
+          </w:p>
+        </w:tc>
+        <w:tc>
+          <w:tcPr>
+            <w:tcW w:w="597" w:type="pct"/>
+            <w:vAlign w:val="center"/>
+            <w:hideMark/>
+          </w:tcPr>
+          <w:p>
+            <w:pPr>
+              <w:bidi/>
+              <w:jc w:val="center"/>
+              <w:cnfStyle w:val="000000000000" w:firstRow="0" w:lastRow="0" w:firstColumn="0" w:lastColumn="0" w:oddVBand="0" w:evenVBand="0" w:oddHBand="0" w:evenHBand="0" w:firstRowFirstColumn="0" w:firstRowLastColumn="0" w:lastRowFirstColumn="0" w:lastRowLastColumn="0"/>
+              <w:rPr>
+                <w:rFonts w:cs="B Koodak"/>
+                <w:b/>
+                <w:bCs/>
+                <w:sz w:val="18"/>
+                <w:szCs w:val="18"/>
+                <w:lang w:bidi="fa-IR"/>
+              </w:rPr>
+            </w:pPr>
+            <w:r>
+              <w:rPr>
+                <w:rFonts w:cs="B Koodak"/>
+                <w:b/>
+                <w:bCs/>
+                <w:sz w:val="18"/>
+                <w:szCs w:val="18"/>
+              </w:rPr>
+              <w:t>[0-9]</w:t>
+            </w:r>
+            <w:r>
+              <w:rPr>
+                <w:rFonts w:cs="B Koodak" w:hint="cs"/>
+                <w:b/>
+                <w:bCs/>
+                <w:sz w:val="18"/>
+                <w:szCs w:val="18"/>
                 <w:rtl/>
               </w:rPr>
-              <w:t>اعتبار</w:t>
-            </w:r>
-          </w:p>
-        </w:tc>
-        <w:tc>
-          <w:tcPr>
-            <w:tcW w:w="625" w:type="pct"/>
+              <w:t xml:space="preserve"> </w:t>
+            </w:r>
+            <w:r>
+              <w:rPr>
+                <w:rFonts w:cs="B Koodak"/>
+                <w:b/>
+                <w:bCs/>
+                <w:sz w:val="18"/>
+                <w:szCs w:val="18"/>
+              </w:rPr>
+              <w:t>,</w:t>
+            </w:r>
+            <w:r>
+              <w:rPr>
+                <w:rFonts w:cs="B Koodak" w:hint="cs"/>
+                <w:b/>
+                <w:bCs/>
+                <w:sz w:val="18"/>
+                <w:szCs w:val="18"/>
+                <w:rtl/>
+                <w:lang w:bidi="fa-IR"/>
+              </w:rPr>
+              <w:t xml:space="preserve"> به تومان وارد میشود</w:t>
+            </w:r>
+          </w:p>
+        </w:tc>
+        <w:tc>
+          <w:tcPr>
+            <w:tcW w:w="597" w:type="pct"/>
             <w:vAlign w:val="center"/>
             <w:hideMark/>
           </w:tcPr>
@@ -6794,23 +7292,24 @@
                 <w:bCs/>
                 <w:sz w:val="18"/>
                 <w:szCs w:val="18"/>
-              </w:rPr>
-            </w:pPr>
-            <w:r>
-              <w:rPr>
-                <w:rFonts w:cs="B Koodak"/>
-                <w:b/>
-                <w:bCs/>
-                <w:sz w:val="18"/>
-                <w:szCs w:val="18"/>
-              </w:rPr>
-              <w:t>Number</w:t>
-            </w:r>
-          </w:p>
-        </w:tc>
-        <w:tc>
-          <w:tcPr>
-            <w:tcW w:w="625" w:type="pct"/>
+                <w:rtl/>
+              </w:rPr>
+            </w:pPr>
+            <w:r>
+              <w:rPr>
+                <w:rFonts w:cs="B Koodak"/>
+                <w:b/>
+                <w:bCs/>
+                <w:sz w:val="18"/>
+                <w:szCs w:val="18"/>
+              </w:rPr>
+              <w:t>0</w:t>
+            </w:r>
+          </w:p>
+        </w:tc>
+        <w:tc>
+          <w:tcPr>
+            <w:tcW w:w="597" w:type="pct"/>
             <w:vAlign w:val="center"/>
             <w:hideMark/>
           </w:tcPr>
@@ -6835,172 +7334,13 @@
                 <w:sz w:val="18"/>
                 <w:szCs w:val="18"/>
               </w:rPr>
-              <w:t>Integer</w:t>
-            </w:r>
-          </w:p>
-        </w:tc>
-        <w:tc>
-          <w:tcPr>
-            <w:tcW w:w="625" w:type="pct"/>
-            <w:vAlign w:val="center"/>
-            <w:hideMark/>
-          </w:tcPr>
-          <w:p>
-            <w:pPr>
-              <w:bidi/>
-              <w:jc w:val="center"/>
-              <w:cnfStyle w:val="000000000000" w:firstRow="0" w:lastRow="0" w:firstColumn="0" w:lastColumn="0" w:oddVBand="0" w:evenVBand="0" w:oddHBand="0" w:evenHBand="0" w:firstRowFirstColumn="0" w:firstRowLastColumn="0" w:lastRowFirstColumn="0" w:lastRowLastColumn="0"/>
-              <w:rPr>
-                <w:rFonts w:cs="B Koodak"/>
-                <w:b/>
-                <w:bCs/>
-                <w:sz w:val="18"/>
-                <w:szCs w:val="18"/>
-              </w:rPr>
-            </w:pPr>
-            <w:r>
-              <w:rPr>
-                <w:rFonts w:cs="B Koodak"/>
-                <w:b/>
-                <w:bCs/>
-                <w:sz w:val="18"/>
-                <w:szCs w:val="18"/>
-              </w:rPr>
-              <w:t>7</w:t>
-            </w:r>
-          </w:p>
-        </w:tc>
-        <w:tc>
-          <w:tcPr>
-            <w:tcW w:w="625" w:type="pct"/>
-            <w:vAlign w:val="center"/>
-            <w:hideMark/>
-          </w:tcPr>
-          <w:p>
-            <w:pPr>
-              <w:bidi/>
-              <w:jc w:val="center"/>
-              <w:cnfStyle w:val="000000000000" w:firstRow="0" w:lastRow="0" w:firstColumn="0" w:lastColumn="0" w:oddVBand="0" w:evenVBand="0" w:oddHBand="0" w:evenHBand="0" w:firstRowFirstColumn="0" w:firstRowLastColumn="0" w:lastRowFirstColumn="0" w:lastRowLastColumn="0"/>
-              <w:rPr>
-                <w:rFonts w:cs="B Koodak"/>
-                <w:b/>
-                <w:bCs/>
-                <w:sz w:val="18"/>
-                <w:szCs w:val="18"/>
-                <w:lang w:bidi="fa-IR"/>
-              </w:rPr>
-            </w:pPr>
-            <w:r>
-              <w:rPr>
-                <w:rFonts w:cs="B Koodak"/>
-                <w:b/>
-                <w:bCs/>
-                <w:sz w:val="18"/>
-                <w:szCs w:val="18"/>
-              </w:rPr>
-              <w:t>[0-9]</w:t>
-            </w:r>
-            <w:r>
-              <w:rPr>
-                <w:rFonts w:cs="B Koodak" w:hint="cs"/>
-                <w:b/>
-                <w:bCs/>
-                <w:sz w:val="18"/>
-                <w:szCs w:val="18"/>
-                <w:rtl/>
-              </w:rPr>
-              <w:t xml:space="preserve"> </w:t>
-            </w:r>
-            <w:r>
-              <w:rPr>
-                <w:rFonts w:cs="B Koodak"/>
-                <w:b/>
-                <w:bCs/>
-                <w:sz w:val="18"/>
-                <w:szCs w:val="18"/>
-              </w:rPr>
-              <w:t>,</w:t>
-            </w:r>
-            <w:r>
-              <w:rPr>
-                <w:rFonts w:cs="B Koodak" w:hint="cs"/>
-                <w:b/>
-                <w:bCs/>
-                <w:sz w:val="18"/>
-                <w:szCs w:val="18"/>
-                <w:rtl/>
-                <w:lang w:bidi="fa-IR"/>
-              </w:rPr>
-              <w:t xml:space="preserve"> به تومان وارد میشود</w:t>
-            </w:r>
-          </w:p>
-        </w:tc>
-        <w:tc>
-          <w:tcPr>
-            <w:tcW w:w="625" w:type="pct"/>
-            <w:vAlign w:val="center"/>
-            <w:hideMark/>
-          </w:tcPr>
-          <w:p>
-            <w:pPr>
-              <w:bidi/>
-              <w:jc w:val="center"/>
-              <w:cnfStyle w:val="000000000000" w:firstRow="0" w:lastRow="0" w:firstColumn="0" w:lastColumn="0" w:oddVBand="0" w:evenVBand="0" w:oddHBand="0" w:evenHBand="0" w:firstRowFirstColumn="0" w:firstRowLastColumn="0" w:lastRowFirstColumn="0" w:lastRowLastColumn="0"/>
-              <w:rPr>
-                <w:rFonts w:cs="B Koodak"/>
-                <w:b/>
-                <w:bCs/>
-                <w:sz w:val="18"/>
-                <w:szCs w:val="18"/>
-                <w:rtl/>
-              </w:rPr>
-            </w:pPr>
-            <w:r>
-              <w:rPr>
-                <w:rFonts w:cs="B Koodak"/>
-                <w:b/>
-                <w:bCs/>
-                <w:sz w:val="18"/>
-                <w:szCs w:val="18"/>
-              </w:rPr>
-              <w:t>0</w:t>
-            </w:r>
-          </w:p>
-        </w:tc>
-        <w:tc>
-          <w:tcPr>
-            <w:tcW w:w="625" w:type="pct"/>
-            <w:vAlign w:val="center"/>
-            <w:hideMark/>
-          </w:tcPr>
-          <w:p>
-            <w:pPr>
-              <w:bidi/>
-              <w:jc w:val="center"/>
-              <w:cnfStyle w:val="000000000000" w:firstRow="0" w:lastRow="0" w:firstColumn="0" w:lastColumn="0" w:oddVBand="0" w:evenVBand="0" w:oddHBand="0" w:evenHBand="0" w:firstRowFirstColumn="0" w:firstRowLastColumn="0" w:lastRowFirstColumn="0" w:lastRowLastColumn="0"/>
-              <w:rPr>
-                <w:rFonts w:cs="B Koodak"/>
-                <w:b/>
-                <w:bCs/>
-                <w:sz w:val="18"/>
-                <w:szCs w:val="18"/>
-              </w:rPr>
-            </w:pPr>
-            <w:r>
-              <w:rPr>
-                <w:rFonts w:cs="B Koodak"/>
-                <w:b/>
-                <w:bCs/>
-                <w:sz w:val="18"/>
-                <w:szCs w:val="18"/>
-              </w:rPr>
               <w:t>False</w:t>
             </w:r>
           </w:p>
         </w:tc>
         <w:tc>
           <w:tcPr>
-            <w:tcW w:w="625" w:type="pct"/>
+            <w:tcW w:w="606" w:type="pct"/>
             <w:vAlign w:val="center"/>
             <w:hideMark/>
           </w:tcPr>
@@ -7037,7 +7377,7 @@
         <w:tc>
           <w:tcPr>
             <w:cnfStyle w:val="001000000000" w:firstRow="0" w:lastRow="0" w:firstColumn="1" w:lastColumn="0" w:oddVBand="0" w:evenVBand="0" w:oddHBand="0" w:evenHBand="0" w:firstRowFirstColumn="0" w:firstRowLastColumn="0" w:lastRowFirstColumn="0" w:lastRowLastColumn="0"/>
-            <w:tcW w:w="625" w:type="pct"/>
+            <w:tcW w:w="811" w:type="pct"/>
             <w:vAlign w:val="center"/>
             <w:hideMark/>
           </w:tcPr>
@@ -7053,19 +7393,18 @@
             </w:pPr>
             <w:r>
               <w:rPr>
-                <w:rFonts w:cs="B Koodak" w:hint="cs"/>
+                <w:rFonts w:cs="B Koodak"/>
                 <w:color w:val="FFFFFF" w:themeColor="background1"/>
                 <w:sz w:val="28"/>
                 <w:szCs w:val="28"/>
-                <w:rtl/>
-              </w:rPr>
-              <w:t>اسم</w:t>
-            </w:r>
-          </w:p>
-        </w:tc>
-        <w:tc>
-          <w:tcPr>
-            <w:tcW w:w="625" w:type="pct"/>
+              </w:rPr>
+              <w:t>name</w:t>
+            </w:r>
+          </w:p>
+        </w:tc>
+        <w:tc>
+          <w:tcPr>
+            <w:tcW w:w="597" w:type="pct"/>
             <w:vAlign w:val="center"/>
             <w:hideMark/>
           </w:tcPr>
@@ -7096,7 +7435,7 @@
         </w:tc>
         <w:tc>
           <w:tcPr>
-            <w:tcW w:w="625" w:type="pct"/>
+            <w:tcW w:w="597" w:type="pct"/>
             <w:vAlign w:val="center"/>
             <w:hideMark/>
           </w:tcPr>
@@ -7127,7 +7466,7 @@
         </w:tc>
         <w:tc>
           <w:tcPr>
-            <w:tcW w:w="625" w:type="pct"/>
+            <w:tcW w:w="597" w:type="pct"/>
             <w:vAlign w:val="center"/>
             <w:hideMark/>
           </w:tcPr>
@@ -7158,7 +7497,7 @@
         </w:tc>
         <w:tc>
           <w:tcPr>
-            <w:tcW w:w="625" w:type="pct"/>
+            <w:tcW w:w="597" w:type="pct"/>
             <w:vAlign w:val="center"/>
             <w:hideMark/>
           </w:tcPr>
@@ -7189,7 +7528,7 @@
         </w:tc>
         <w:tc>
           <w:tcPr>
-            <w:tcW w:w="625" w:type="pct"/>
+            <w:tcW w:w="597" w:type="pct"/>
             <w:vAlign w:val="center"/>
             <w:hideMark/>
           </w:tcPr>
@@ -7220,7 +7559,7 @@
         </w:tc>
         <w:tc>
           <w:tcPr>
-            <w:tcW w:w="625" w:type="pct"/>
+            <w:tcW w:w="597" w:type="pct"/>
             <w:vAlign w:val="center"/>
             <w:hideMark/>
           </w:tcPr>
@@ -7251,7 +7590,7 @@
         </w:tc>
         <w:tc>
           <w:tcPr>
-            <w:tcW w:w="625" w:type="pct"/>
+            <w:tcW w:w="606" w:type="pct"/>
             <w:vAlign w:val="center"/>
             <w:hideMark/>
           </w:tcPr>
@@ -7285,7 +7624,7 @@
         <w:tc>
           <w:tcPr>
             <w:cnfStyle w:val="001000000000" w:firstRow="0" w:lastRow="0" w:firstColumn="1" w:lastColumn="0" w:oddVBand="0" w:evenVBand="0" w:oddHBand="0" w:evenHBand="0" w:firstRowFirstColumn="0" w:firstRowLastColumn="0" w:lastRowFirstColumn="0" w:lastRowLastColumn="0"/>
-            <w:tcW w:w="625" w:type="pct"/>
+            <w:tcW w:w="811" w:type="pct"/>
             <w:vAlign w:val="center"/>
             <w:hideMark/>
           </w:tcPr>
@@ -7302,19 +7641,18 @@
             </w:pPr>
             <w:r>
               <w:rPr>
-                <w:rFonts w:cs="B Koodak" w:hint="cs"/>
+                <w:rFonts w:cs="B Koodak"/>
                 <w:color w:val="FFFFFF" w:themeColor="background1"/>
                 <w:sz w:val="28"/>
                 <w:szCs w:val="28"/>
-                <w:rtl/>
-              </w:rPr>
-              <w:t>رمز عبور</w:t>
-            </w:r>
-          </w:p>
-        </w:tc>
-        <w:tc>
-          <w:tcPr>
-            <w:tcW w:w="625" w:type="pct"/>
+              </w:rPr>
+              <w:t>password</w:t>
+            </w:r>
+          </w:p>
+        </w:tc>
+        <w:tc>
+          <w:tcPr>
+            <w:tcW w:w="597" w:type="pct"/>
             <w:vAlign w:val="center"/>
             <w:hideMark/>
           </w:tcPr>
@@ -7345,7 +7683,7 @@
         </w:tc>
         <w:tc>
           <w:tcPr>
-            <w:tcW w:w="625" w:type="pct"/>
+            <w:tcW w:w="597" w:type="pct"/>
             <w:vAlign w:val="center"/>
             <w:hideMark/>
           </w:tcPr>
@@ -7376,7 +7714,7 @@
         </w:tc>
         <w:tc>
           <w:tcPr>
-            <w:tcW w:w="625" w:type="pct"/>
+            <w:tcW w:w="597" w:type="pct"/>
             <w:vAlign w:val="center"/>
             <w:hideMark/>
           </w:tcPr>
@@ -7407,7 +7745,7 @@
         </w:tc>
         <w:tc>
           <w:tcPr>
-            <w:tcW w:w="625" w:type="pct"/>
+            <w:tcW w:w="597" w:type="pct"/>
             <w:vAlign w:val="center"/>
             <w:hideMark/>
           </w:tcPr>
@@ -7438,7 +7776,7 @@
         </w:tc>
         <w:tc>
           <w:tcPr>
-            <w:tcW w:w="625" w:type="pct"/>
+            <w:tcW w:w="597" w:type="pct"/>
             <w:vAlign w:val="center"/>
             <w:hideMark/>
           </w:tcPr>
@@ -7469,7 +7807,7 @@
         </w:tc>
         <w:tc>
           <w:tcPr>
-            <w:tcW w:w="625" w:type="pct"/>
+            <w:tcW w:w="597" w:type="pct"/>
             <w:vAlign w:val="center"/>
             <w:hideMark/>
           </w:tcPr>
@@ -7500,7 +7838,7 @@
         </w:tc>
         <w:tc>
           <w:tcPr>
-            <w:tcW w:w="625" w:type="pct"/>
+            <w:tcW w:w="606" w:type="pct"/>
             <w:vAlign w:val="center"/>
             <w:hideMark/>
           </w:tcPr>
@@ -7537,7 +7875,7 @@
         <w:tc>
           <w:tcPr>
             <w:cnfStyle w:val="001000000000" w:firstRow="0" w:lastRow="0" w:firstColumn="1" w:lastColumn="0" w:oddVBand="0" w:evenVBand="0" w:oddHBand="0" w:evenHBand="0" w:firstRowFirstColumn="0" w:firstRowLastColumn="0" w:lastRowFirstColumn="0" w:lastRowLastColumn="0"/>
-            <w:tcW w:w="625" w:type="pct"/>
+            <w:tcW w:w="811" w:type="pct"/>
             <w:vAlign w:val="center"/>
             <w:hideMark/>
           </w:tcPr>
@@ -7553,323 +7891,471 @@
             </w:pPr>
             <w:r>
               <w:rPr>
+                <w:rFonts w:cs="B Koodak"/>
+                <w:color w:val="FFFFFF" w:themeColor="background1"/>
+                <w:sz w:val="28"/>
+                <w:szCs w:val="28"/>
+              </w:rPr>
+              <w:t>gender</w:t>
+            </w:r>
+          </w:p>
+        </w:tc>
+        <w:tc>
+          <w:tcPr>
+            <w:tcW w:w="597" w:type="pct"/>
+            <w:vAlign w:val="center"/>
+            <w:hideMark/>
+          </w:tcPr>
+          <w:p>
+            <w:pPr>
+              <w:bidi/>
+              <w:jc w:val="center"/>
+              <w:cnfStyle w:val="000000100000" w:firstRow="0" w:lastRow="0" w:firstColumn="0" w:lastColumn="0" w:oddVBand="0" w:evenVBand="0" w:oddHBand="1" w:evenHBand="0" w:firstRowFirstColumn="0" w:firstRowLastColumn="0" w:lastRowFirstColumn="0" w:lastRowLastColumn="0"/>
+              <w:rPr>
+                <w:rFonts w:cs="B Koodak"/>
+                <w:b/>
+                <w:bCs/>
+                <w:sz w:val="18"/>
+                <w:szCs w:val="18"/>
+              </w:rPr>
+            </w:pPr>
+            <w:r>
+              <w:rPr>
+                <w:rFonts w:cs="B Koodak"/>
+                <w:b/>
+                <w:bCs/>
+                <w:sz w:val="18"/>
+                <w:szCs w:val="18"/>
+              </w:rPr>
+              <w:t>Boolean</w:t>
+            </w:r>
+          </w:p>
+        </w:tc>
+        <w:tc>
+          <w:tcPr>
+            <w:tcW w:w="597" w:type="pct"/>
+            <w:vAlign w:val="center"/>
+            <w:hideMark/>
+          </w:tcPr>
+          <w:p>
+            <w:pPr>
+              <w:bidi/>
+              <w:jc w:val="center"/>
+              <w:cnfStyle w:val="000000100000" w:firstRow="0" w:lastRow="0" w:firstColumn="0" w:lastColumn="0" w:oddVBand="0" w:evenVBand="0" w:oddHBand="1" w:evenHBand="0" w:firstRowFirstColumn="0" w:firstRowLastColumn="0" w:lastRowFirstColumn="0" w:lastRowLastColumn="0"/>
+              <w:rPr>
+                <w:rFonts w:cs="B Koodak"/>
+                <w:b/>
+                <w:bCs/>
+                <w:sz w:val="18"/>
+                <w:szCs w:val="18"/>
+              </w:rPr>
+            </w:pPr>
+            <w:r>
+              <w:rPr>
+                <w:rFonts w:cs="B Koodak"/>
+                <w:b/>
+                <w:bCs/>
+                <w:sz w:val="18"/>
+                <w:szCs w:val="18"/>
+              </w:rPr>
+              <w:t>True Or False</w:t>
+            </w:r>
+          </w:p>
+        </w:tc>
+        <w:tc>
+          <w:tcPr>
+            <w:tcW w:w="597" w:type="pct"/>
+            <w:vAlign w:val="center"/>
+            <w:hideMark/>
+          </w:tcPr>
+          <w:p>
+            <w:pPr>
+              <w:bidi/>
+              <w:jc w:val="center"/>
+              <w:cnfStyle w:val="000000100000" w:firstRow="0" w:lastRow="0" w:firstColumn="0" w:lastColumn="0" w:oddVBand="0" w:evenVBand="0" w:oddHBand="1" w:evenHBand="0" w:firstRowFirstColumn="0" w:firstRowLastColumn="0" w:lastRowFirstColumn="0" w:lastRowLastColumn="0"/>
+              <w:rPr>
+                <w:rFonts w:cs="B Koodak"/>
+                <w:b/>
+                <w:bCs/>
+                <w:sz w:val="18"/>
+                <w:szCs w:val="18"/>
+              </w:rPr>
+            </w:pPr>
+            <w:r>
+              <w:rPr>
+                <w:rFonts w:cs="B Koodak"/>
+                <w:b/>
+                <w:bCs/>
+                <w:sz w:val="18"/>
+                <w:szCs w:val="18"/>
+              </w:rPr>
+              <w:t>[True ,False]</w:t>
+            </w:r>
+          </w:p>
+        </w:tc>
+        <w:tc>
+          <w:tcPr>
+            <w:tcW w:w="597" w:type="pct"/>
+            <w:vAlign w:val="center"/>
+          </w:tcPr>
+          <w:p>
+            <w:pPr>
+              <w:bidi/>
+              <w:jc w:val="center"/>
+              <w:cnfStyle w:val="000000100000" w:firstRow="0" w:lastRow="0" w:firstColumn="0" w:lastColumn="0" w:oddVBand="0" w:evenVBand="0" w:oddHBand="1" w:evenHBand="0" w:firstRowFirstColumn="0" w:firstRowLastColumn="0" w:lastRowFirstColumn="0" w:lastRowLastColumn="0"/>
+              <w:rPr>
+                <w:rFonts w:cs="B Koodak"/>
+                <w:b/>
+                <w:bCs/>
+                <w:sz w:val="18"/>
+                <w:szCs w:val="18"/>
+                <w:lang w:bidi="fa-IR"/>
+              </w:rPr>
+            </w:pPr>
+            <w:r>
+              <w:rPr>
                 <w:rFonts w:cs="B Koodak" w:hint="cs"/>
+                <w:b/>
+                <w:bCs/>
+                <w:sz w:val="18"/>
+                <w:szCs w:val="18"/>
+                <w:rtl/>
+                <w:lang w:bidi="fa-IR"/>
+              </w:rPr>
+              <w:t xml:space="preserve">زن : </w:t>
+            </w:r>
+            <w:r>
+              <w:rPr>
+                <w:rFonts w:cs="B Koodak"/>
+                <w:b/>
+                <w:bCs/>
+                <w:sz w:val="18"/>
+                <w:szCs w:val="18"/>
+                <w:lang w:bidi="fa-IR"/>
+              </w:rPr>
+              <w:t>false</w:t>
+            </w:r>
+          </w:p>
+          <w:p>
+            <w:pPr>
+              <w:bidi/>
+              <w:jc w:val="center"/>
+              <w:cnfStyle w:val="000000100000" w:firstRow="0" w:lastRow="0" w:firstColumn="0" w:lastColumn="0" w:oddVBand="0" w:evenVBand="0" w:oddHBand="1" w:evenHBand="0" w:firstRowFirstColumn="0" w:firstRowLastColumn="0" w:lastRowFirstColumn="0" w:lastRowLastColumn="0"/>
+              <w:rPr>
+                <w:rFonts w:cs="B Koodak"/>
+                <w:b/>
+                <w:bCs/>
+                <w:sz w:val="18"/>
+                <w:szCs w:val="18"/>
+                <w:lang w:bidi="fa-IR"/>
+              </w:rPr>
+            </w:pPr>
+            <w:r>
+              <w:rPr>
+                <w:rFonts w:cs="B Koodak" w:hint="cs"/>
+                <w:b/>
+                <w:bCs/>
+                <w:sz w:val="18"/>
+                <w:szCs w:val="18"/>
+                <w:rtl/>
+                <w:lang w:bidi="fa-IR"/>
+              </w:rPr>
+              <w:t>مرد:</w:t>
+            </w:r>
+            <w:r>
+              <w:rPr>
+                <w:rFonts w:cs="B Koodak"/>
+                <w:b/>
+                <w:bCs/>
+                <w:sz w:val="18"/>
+                <w:szCs w:val="18"/>
+                <w:lang w:bidi="fa-IR"/>
+              </w:rPr>
+              <w:t>true</w:t>
+            </w:r>
+          </w:p>
+        </w:tc>
+        <w:tc>
+          <w:tcPr>
+            <w:tcW w:w="597" w:type="pct"/>
+            <w:vAlign w:val="center"/>
+            <w:hideMark/>
+          </w:tcPr>
+          <w:p>
+            <w:pPr>
+              <w:bidi/>
+              <w:jc w:val="center"/>
+              <w:cnfStyle w:val="000000100000" w:firstRow="0" w:lastRow="0" w:firstColumn="0" w:lastColumn="0" w:oddVBand="0" w:evenVBand="0" w:oddHBand="1" w:evenHBand="0" w:firstRowFirstColumn="0" w:firstRowLastColumn="0" w:lastRowFirstColumn="0" w:lastRowLastColumn="0"/>
+              <w:rPr>
+                <w:rFonts w:cs="B Koodak"/>
+                <w:b/>
+                <w:bCs/>
+                <w:sz w:val="18"/>
+                <w:szCs w:val="18"/>
+                <w:rtl/>
+              </w:rPr>
+            </w:pPr>
+            <w:r>
+              <w:rPr>
+                <w:rFonts w:cs="B Koodak"/>
+                <w:b/>
+                <w:bCs/>
+                <w:sz w:val="18"/>
+                <w:szCs w:val="18"/>
+              </w:rPr>
+              <w:t>-</w:t>
+            </w:r>
+          </w:p>
+        </w:tc>
+        <w:tc>
+          <w:tcPr>
+            <w:tcW w:w="597" w:type="pct"/>
+            <w:vAlign w:val="center"/>
+            <w:hideMark/>
+          </w:tcPr>
+          <w:p>
+            <w:pPr>
+              <w:bidi/>
+              <w:jc w:val="center"/>
+              <w:cnfStyle w:val="000000100000" w:firstRow="0" w:lastRow="0" w:firstColumn="0" w:lastColumn="0" w:oddVBand="0" w:evenVBand="0" w:oddHBand="1" w:evenHBand="0" w:firstRowFirstColumn="0" w:firstRowLastColumn="0" w:lastRowFirstColumn="0" w:lastRowLastColumn="0"/>
+              <w:rPr>
+                <w:rFonts w:cs="B Koodak"/>
+                <w:b/>
+                <w:bCs/>
+                <w:sz w:val="18"/>
+                <w:szCs w:val="18"/>
+              </w:rPr>
+            </w:pPr>
+            <w:r>
+              <w:rPr>
+                <w:rFonts w:cs="B Koodak"/>
+                <w:b/>
+                <w:bCs/>
+                <w:sz w:val="18"/>
+                <w:szCs w:val="18"/>
+              </w:rPr>
+              <w:t>False</w:t>
+            </w:r>
+          </w:p>
+        </w:tc>
+        <w:tc>
+          <w:tcPr>
+            <w:tcW w:w="606" w:type="pct"/>
+            <w:vAlign w:val="center"/>
+            <w:hideMark/>
+          </w:tcPr>
+          <w:p>
+            <w:pPr>
+              <w:bidi/>
+              <w:jc w:val="center"/>
+              <w:cnfStyle w:val="000000100000" w:firstRow="0" w:lastRow="0" w:firstColumn="0" w:lastColumn="0" w:oddVBand="0" w:evenVBand="0" w:oddHBand="1" w:evenHBand="0" w:firstRowFirstColumn="0" w:firstRowLastColumn="0" w:lastRowFirstColumn="0" w:lastRowLastColumn="0"/>
+              <w:rPr>
+                <w:rFonts w:cs="B Koodak"/>
+                <w:b/>
+                <w:bCs/>
+                <w:sz w:val="18"/>
+                <w:szCs w:val="18"/>
+              </w:rPr>
+            </w:pPr>
+            <w:r>
+              <w:rPr>
+                <w:rFonts w:cs="B Koodak"/>
+                <w:b/>
+                <w:bCs/>
+                <w:sz w:val="18"/>
+                <w:szCs w:val="18"/>
+              </w:rPr>
+              <w:t>true</w:t>
+            </w:r>
+          </w:p>
+        </w:tc>
+      </w:tr>
+      <w:tr>
+        <w:tc>
+          <w:tcPr>
+            <w:cnfStyle w:val="001000000000" w:firstRow="0" w:lastRow="0" w:firstColumn="1" w:lastColumn="0" w:oddVBand="0" w:evenVBand="0" w:oddHBand="0" w:evenHBand="0" w:firstRowFirstColumn="0" w:firstRowLastColumn="0" w:lastRowFirstColumn="0" w:lastRowLastColumn="0"/>
+            <w:tcW w:w="811" w:type="pct"/>
+            <w:vAlign w:val="center"/>
+          </w:tcPr>
+          <w:p>
+            <w:pPr>
+              <w:bidi/>
+              <w:jc w:val="center"/>
+              <w:rPr>
+                <w:rFonts w:cs="B Koodak"/>
                 <w:color w:val="FFFFFF" w:themeColor="background1"/>
                 <w:sz w:val="28"/>
                 <w:szCs w:val="28"/>
                 <w:rtl/>
-              </w:rPr>
-              <w:t>جنسیت</w:t>
-            </w:r>
-          </w:p>
-        </w:tc>
-        <w:tc>
-          <w:tcPr>
-            <w:tcW w:w="625" w:type="pct"/>
-            <w:vAlign w:val="center"/>
-            <w:hideMark/>
-          </w:tcPr>
-          <w:p>
-            <w:pPr>
-              <w:bidi/>
-              <w:jc w:val="center"/>
-              <w:cnfStyle w:val="000000100000" w:firstRow="0" w:lastRow="0" w:firstColumn="0" w:lastColumn="0" w:oddVBand="0" w:evenVBand="0" w:oddHBand="1" w:evenHBand="0" w:firstRowFirstColumn="0" w:firstRowLastColumn="0" w:lastRowFirstColumn="0" w:lastRowLastColumn="0"/>
-              <w:rPr>
-                <w:rFonts w:cs="B Koodak"/>
-                <w:b/>
-                <w:bCs/>
-                <w:sz w:val="18"/>
-                <w:szCs w:val="18"/>
-              </w:rPr>
-            </w:pPr>
-            <w:r>
-              <w:rPr>
-                <w:rFonts w:cs="B Koodak"/>
-                <w:b/>
-                <w:bCs/>
-                <w:sz w:val="18"/>
-                <w:szCs w:val="18"/>
-              </w:rPr>
-              <w:t>Boolean</w:t>
-            </w:r>
-          </w:p>
-        </w:tc>
-        <w:tc>
-          <w:tcPr>
-            <w:tcW w:w="625" w:type="pct"/>
-            <w:vAlign w:val="center"/>
-            <w:hideMark/>
-          </w:tcPr>
-          <w:p>
-            <w:pPr>
-              <w:bidi/>
-              <w:jc w:val="center"/>
-              <w:cnfStyle w:val="000000100000" w:firstRow="0" w:lastRow="0" w:firstColumn="0" w:lastColumn="0" w:oddVBand="0" w:evenVBand="0" w:oddHBand="1" w:evenHBand="0" w:firstRowFirstColumn="0" w:firstRowLastColumn="0" w:lastRowFirstColumn="0" w:lastRowLastColumn="0"/>
-              <w:rPr>
-                <w:rFonts w:cs="B Koodak"/>
-                <w:b/>
-                <w:bCs/>
-                <w:sz w:val="18"/>
-                <w:szCs w:val="18"/>
-              </w:rPr>
-            </w:pPr>
-            <w:r>
-              <w:rPr>
-                <w:rFonts w:cs="B Koodak"/>
-                <w:b/>
-                <w:bCs/>
-                <w:sz w:val="18"/>
-                <w:szCs w:val="18"/>
-              </w:rPr>
-              <w:t>True Or False</w:t>
-            </w:r>
-          </w:p>
-        </w:tc>
-        <w:tc>
-          <w:tcPr>
-            <w:tcW w:w="625" w:type="pct"/>
-            <w:vAlign w:val="center"/>
-            <w:hideMark/>
-          </w:tcPr>
-          <w:p>
-            <w:pPr>
-              <w:bidi/>
-              <w:jc w:val="center"/>
-              <w:cnfStyle w:val="000000100000" w:firstRow="0" w:lastRow="0" w:firstColumn="0" w:lastColumn="0" w:oddVBand="0" w:evenVBand="0" w:oddHBand="1" w:evenHBand="0" w:firstRowFirstColumn="0" w:firstRowLastColumn="0" w:lastRowFirstColumn="0" w:lastRowLastColumn="0"/>
-              <w:rPr>
-                <w:rFonts w:cs="B Koodak"/>
-                <w:b/>
-                <w:bCs/>
-                <w:sz w:val="18"/>
-                <w:szCs w:val="18"/>
-              </w:rPr>
-            </w:pPr>
-            <w:r>
-              <w:rPr>
-                <w:rFonts w:cs="B Koodak"/>
-                <w:b/>
-                <w:bCs/>
-                <w:sz w:val="18"/>
-                <w:szCs w:val="18"/>
-              </w:rPr>
-              <w:t>[True ,False]</w:t>
-            </w:r>
-          </w:p>
-        </w:tc>
-        <w:tc>
-          <w:tcPr>
-            <w:tcW w:w="625" w:type="pct"/>
-            <w:vAlign w:val="center"/>
-          </w:tcPr>
-          <w:p>
-            <w:pPr>
-              <w:bidi/>
-              <w:jc w:val="center"/>
-              <w:cnfStyle w:val="000000100000" w:firstRow="0" w:lastRow="0" w:firstColumn="0" w:lastColumn="0" w:oddVBand="0" w:evenVBand="0" w:oddHBand="1" w:evenHBand="0" w:firstRowFirstColumn="0" w:firstRowLastColumn="0" w:lastRowFirstColumn="0" w:lastRowLastColumn="0"/>
-              <w:rPr>
-                <w:rFonts w:cs="B Koodak"/>
-                <w:b/>
-                <w:bCs/>
-                <w:sz w:val="18"/>
-                <w:szCs w:val="18"/>
-                <w:lang w:bidi="fa-IR"/>
-              </w:rPr>
-            </w:pPr>
-            <w:r>
-              <w:rPr>
-                <w:rFonts w:cs="B Koodak" w:hint="cs"/>
-                <w:b/>
-                <w:bCs/>
-                <w:sz w:val="18"/>
-                <w:szCs w:val="18"/>
-                <w:rtl/>
-                <w:lang w:bidi="fa-IR"/>
-              </w:rPr>
-              <w:t xml:space="preserve">زن : </w:t>
-            </w:r>
-            <w:r>
-              <w:rPr>
-                <w:rFonts w:cs="B Koodak"/>
-                <w:b/>
-                <w:bCs/>
-                <w:sz w:val="18"/>
-                <w:szCs w:val="18"/>
-                <w:lang w:bidi="fa-IR"/>
-              </w:rPr>
-              <w:t>false</w:t>
-            </w:r>
-          </w:p>
-          <w:p>
-            <w:pPr>
-              <w:bidi/>
-              <w:jc w:val="center"/>
-              <w:cnfStyle w:val="000000100000" w:firstRow="0" w:lastRow="0" w:firstColumn="0" w:lastColumn="0" w:oddVBand="0" w:evenVBand="0" w:oddHBand="1" w:evenHBand="0" w:firstRowFirstColumn="0" w:firstRowLastColumn="0" w:lastRowFirstColumn="0" w:lastRowLastColumn="0"/>
-              <w:rPr>
-                <w:rFonts w:cs="B Koodak"/>
-                <w:b/>
-                <w:bCs/>
-                <w:sz w:val="18"/>
-                <w:szCs w:val="18"/>
-                <w:lang w:bidi="fa-IR"/>
-              </w:rPr>
-            </w:pPr>
-            <w:r>
-              <w:rPr>
-                <w:rFonts w:cs="B Koodak" w:hint="cs"/>
-                <w:b/>
-                <w:bCs/>
-                <w:sz w:val="18"/>
-                <w:szCs w:val="18"/>
-                <w:rtl/>
-                <w:lang w:bidi="fa-IR"/>
-              </w:rPr>
-              <w:t>مرد:</w:t>
-            </w:r>
-            <w:r>
-              <w:rPr>
-                <w:rFonts w:cs="B Koodak"/>
-                <w:b/>
-                <w:bCs/>
-                <w:sz w:val="18"/>
-                <w:szCs w:val="18"/>
-                <w:lang w:bidi="fa-IR"/>
-              </w:rPr>
-              <w:t>true</w:t>
-            </w:r>
-          </w:p>
-        </w:tc>
-        <w:tc>
-          <w:tcPr>
-            <w:tcW w:w="625" w:type="pct"/>
-            <w:vAlign w:val="center"/>
-            <w:hideMark/>
-          </w:tcPr>
-          <w:p>
-            <w:pPr>
-              <w:bidi/>
-              <w:jc w:val="center"/>
-              <w:cnfStyle w:val="000000100000" w:firstRow="0" w:lastRow="0" w:firstColumn="0" w:lastColumn="0" w:oddVBand="0" w:evenVBand="0" w:oddHBand="1" w:evenHBand="0" w:firstRowFirstColumn="0" w:firstRowLastColumn="0" w:lastRowFirstColumn="0" w:lastRowLastColumn="0"/>
-              <w:rPr>
-                <w:rFonts w:cs="B Koodak"/>
-                <w:b/>
-                <w:bCs/>
-                <w:sz w:val="18"/>
-                <w:szCs w:val="18"/>
-                <w:rtl/>
-              </w:rPr>
-            </w:pPr>
-            <w:r>
-              <w:rPr>
-                <w:rFonts w:cs="B Koodak"/>
-                <w:b/>
-                <w:bCs/>
-                <w:sz w:val="18"/>
-                <w:szCs w:val="18"/>
-              </w:rPr>
-              <w:t>-</w:t>
-            </w:r>
-          </w:p>
-        </w:tc>
-        <w:tc>
-          <w:tcPr>
-            <w:tcW w:w="625" w:type="pct"/>
-            <w:vAlign w:val="center"/>
-            <w:hideMark/>
-          </w:tcPr>
-          <w:p>
-            <w:pPr>
-              <w:bidi/>
-              <w:jc w:val="center"/>
-              <w:cnfStyle w:val="000000100000" w:firstRow="0" w:lastRow="0" w:firstColumn="0" w:lastColumn="0" w:oddVBand="0" w:evenVBand="0" w:oddHBand="1" w:evenHBand="0" w:firstRowFirstColumn="0" w:firstRowLastColumn="0" w:lastRowFirstColumn="0" w:lastRowLastColumn="0"/>
-              <w:rPr>
-                <w:rFonts w:cs="B Koodak"/>
-                <w:b/>
-                <w:bCs/>
-                <w:sz w:val="18"/>
-                <w:szCs w:val="18"/>
-              </w:rPr>
-            </w:pPr>
-            <w:r>
-              <w:rPr>
-                <w:rFonts w:cs="B Koodak"/>
-                <w:b/>
-                <w:bCs/>
-                <w:sz w:val="18"/>
-                <w:szCs w:val="18"/>
-              </w:rPr>
-              <w:t>False</w:t>
-            </w:r>
-          </w:p>
-        </w:tc>
-        <w:tc>
-          <w:tcPr>
-            <w:tcW w:w="625" w:type="pct"/>
-            <w:vAlign w:val="center"/>
-            <w:hideMark/>
-          </w:tcPr>
-          <w:p>
-            <w:pPr>
-              <w:bidi/>
-              <w:jc w:val="center"/>
-              <w:cnfStyle w:val="000000100000" w:firstRow="0" w:lastRow="0" w:firstColumn="0" w:lastColumn="0" w:oddVBand="0" w:evenVBand="0" w:oddHBand="1" w:evenHBand="0" w:firstRowFirstColumn="0" w:firstRowLastColumn="0" w:lastRowFirstColumn="0" w:lastRowLastColumn="0"/>
-              <w:rPr>
-                <w:rFonts w:cs="B Koodak"/>
-                <w:b/>
-                <w:bCs/>
-                <w:sz w:val="18"/>
-                <w:szCs w:val="18"/>
-              </w:rPr>
-            </w:pPr>
-            <w:r>
-              <w:rPr>
-                <w:rFonts w:cs="B Koodak"/>
-                <w:b/>
-                <w:bCs/>
-                <w:sz w:val="18"/>
-                <w:szCs w:val="18"/>
-              </w:rPr>
-              <w:t>true</w:t>
-            </w:r>
-          </w:p>
-        </w:tc>
-      </w:tr>
-      <w:tr>
-        <w:tc>
-          <w:tcPr>
-            <w:cnfStyle w:val="001000000000" w:firstRow="0" w:lastRow="0" w:firstColumn="1" w:lastColumn="0" w:oddVBand="0" w:evenVBand="0" w:oddHBand="0" w:evenHBand="0" w:firstRowFirstColumn="0" w:firstRowLastColumn="0" w:lastRowFirstColumn="0" w:lastRowLastColumn="0"/>
-            <w:tcW w:w="625" w:type="pct"/>
-            <w:vAlign w:val="center"/>
-          </w:tcPr>
-          <w:p>
-            <w:pPr>
-              <w:bidi/>
-              <w:jc w:val="center"/>
-              <w:rPr>
-                <w:rFonts w:cs="B Koodak" w:hint="cs"/>
+                <w:lang w:bidi="fa-IR"/>
+              </w:rPr>
+            </w:pPr>
+            <w:proofErr w:type="spellStart"/>
+            <w:r>
+              <w:rPr>
+                <w:rFonts w:cs="B Koodak"/>
                 <w:color w:val="FFFFFF" w:themeColor="background1"/>
                 <w:sz w:val="28"/>
                 <w:szCs w:val="28"/>
+                <w:lang w:bidi="fa-IR"/>
+              </w:rPr>
+              <w:t>isLogin</w:t>
+            </w:r>
+            <w:proofErr w:type="spellEnd"/>
+          </w:p>
+        </w:tc>
+        <w:tc>
+          <w:tcPr>
+            <w:tcW w:w="597" w:type="pct"/>
+            <w:vAlign w:val="center"/>
+          </w:tcPr>
+          <w:p>
+            <w:pPr>
+              <w:bidi/>
+              <w:jc w:val="center"/>
+              <w:cnfStyle w:val="000000000000" w:firstRow="0" w:lastRow="0" w:firstColumn="0" w:lastColumn="0" w:oddVBand="0" w:evenVBand="0" w:oddHBand="0" w:evenHBand="0" w:firstRowFirstColumn="0" w:firstRowLastColumn="0" w:lastRowFirstColumn="0" w:lastRowLastColumn="0"/>
+              <w:rPr>
+                <w:rFonts w:cs="B Koodak"/>
+                <w:b/>
+                <w:bCs/>
+                <w:sz w:val="18"/>
+                <w:szCs w:val="18"/>
+              </w:rPr>
+            </w:pPr>
+            <w:r>
+              <w:rPr>
+                <w:rFonts w:cs="B Koodak"/>
+                <w:b/>
+                <w:bCs/>
+                <w:sz w:val="18"/>
+                <w:szCs w:val="18"/>
+              </w:rPr>
+              <w:t>Boolean</w:t>
+            </w:r>
+          </w:p>
+        </w:tc>
+        <w:tc>
+          <w:tcPr>
+            <w:tcW w:w="597" w:type="pct"/>
+            <w:vAlign w:val="center"/>
+          </w:tcPr>
+          <w:p>
+            <w:pPr>
+              <w:bidi/>
+              <w:jc w:val="center"/>
+              <w:cnfStyle w:val="000000000000" w:firstRow="0" w:lastRow="0" w:firstColumn="0" w:lastColumn="0" w:oddVBand="0" w:evenVBand="0" w:oddHBand="0" w:evenHBand="0" w:firstRowFirstColumn="0" w:firstRowLastColumn="0" w:lastRowFirstColumn="0" w:lastRowLastColumn="0"/>
+              <w:rPr>
+                <w:rFonts w:cs="B Koodak"/>
+                <w:b/>
+                <w:bCs/>
+                <w:sz w:val="18"/>
+                <w:szCs w:val="18"/>
+              </w:rPr>
+            </w:pPr>
+            <w:r>
+              <w:rPr>
+                <w:rFonts w:cs="B Koodak"/>
+                <w:b/>
+                <w:bCs/>
+                <w:sz w:val="18"/>
+                <w:szCs w:val="18"/>
+              </w:rPr>
+              <w:t>True or False</w:t>
+            </w:r>
+          </w:p>
+        </w:tc>
+        <w:tc>
+          <w:tcPr>
+            <w:tcW w:w="597" w:type="pct"/>
+            <w:vAlign w:val="center"/>
+          </w:tcPr>
+          <w:p>
+            <w:pPr>
+              <w:bidi/>
+              <w:jc w:val="center"/>
+              <w:cnfStyle w:val="000000000000" w:firstRow="0" w:lastRow="0" w:firstColumn="0" w:lastColumn="0" w:oddVBand="0" w:evenVBand="0" w:oddHBand="0" w:evenHBand="0" w:firstRowFirstColumn="0" w:firstRowLastColumn="0" w:lastRowFirstColumn="0" w:lastRowLastColumn="0"/>
+              <w:rPr>
+                <w:rFonts w:cs="B Koodak"/>
+                <w:b/>
+                <w:bCs/>
+                <w:sz w:val="18"/>
+                <w:szCs w:val="18"/>
+              </w:rPr>
+            </w:pPr>
+            <w:r>
+              <w:rPr>
+                <w:rFonts w:cs="B Koodak"/>
+                <w:b/>
+                <w:bCs/>
+                <w:sz w:val="18"/>
+                <w:szCs w:val="18"/>
+              </w:rPr>
+              <w:t>[true , false]</w:t>
+            </w:r>
+          </w:p>
+        </w:tc>
+        <w:tc>
+          <w:tcPr>
+            <w:tcW w:w="597" w:type="pct"/>
+            <w:vAlign w:val="center"/>
+          </w:tcPr>
+          <w:p>
+            <w:pPr>
+              <w:bidi/>
+              <w:jc w:val="center"/>
+              <w:cnfStyle w:val="000000000000" w:firstRow="0" w:lastRow="0" w:firstColumn="0" w:lastColumn="0" w:oddVBand="0" w:evenVBand="0" w:oddHBand="0" w:evenHBand="0" w:firstRowFirstColumn="0" w:firstRowLastColumn="0" w:lastRowFirstColumn="0" w:lastRowLastColumn="0"/>
+              <w:rPr>
+                <w:rFonts w:cs="B Koodak"/>
+                <w:b/>
+                <w:bCs/>
+                <w:sz w:val="18"/>
+                <w:szCs w:val="18"/>
+                <w:lang w:bidi="fa-IR"/>
+              </w:rPr>
+            </w:pPr>
+            <w:r>
+              <w:rPr>
+                <w:rFonts w:cs="B Koodak"/>
+                <w:b/>
+                <w:bCs/>
+                <w:sz w:val="18"/>
+                <w:szCs w:val="18"/>
+                <w:lang w:bidi="fa-IR"/>
+              </w:rPr>
+              <w:t>False : logged out</w:t>
+            </w:r>
+          </w:p>
+          <w:p>
+            <w:pPr>
+              <w:bidi/>
+              <w:jc w:val="center"/>
+              <w:cnfStyle w:val="000000000000" w:firstRow="0" w:lastRow="0" w:firstColumn="0" w:lastColumn="0" w:oddVBand="0" w:evenVBand="0" w:oddHBand="0" w:evenHBand="0" w:firstRowFirstColumn="0" w:firstRowLastColumn="0" w:lastRowFirstColumn="0" w:lastRowLastColumn="0"/>
+              <w:rPr>
+                <w:rFonts w:cs="B Koodak"/>
+                <w:b/>
+                <w:bCs/>
+                <w:sz w:val="18"/>
+                <w:szCs w:val="18"/>
                 <w:rtl/>
                 <w:lang w:bidi="fa-IR"/>
               </w:rPr>
             </w:pPr>
             <w:r>
               <w:rPr>
-                <w:rFonts w:cs="B Koodak" w:hint="cs"/>
-                <w:color w:val="FFFFFF" w:themeColor="background1"/>
-                <w:sz w:val="28"/>
-                <w:szCs w:val="28"/>
-                <w:rtl/>
-                <w:lang w:bidi="fa-IR"/>
-              </w:rPr>
-              <w:lastRenderedPageBreak/>
-              <w:t>آیا وارد سیستم است</w:t>
-            </w:r>
-          </w:p>
-        </w:tc>
-        <w:tc>
-          <w:tcPr>
-            <w:tcW w:w="625" w:type="pct"/>
+                <w:rFonts w:cs="B Koodak"/>
+                <w:b/>
+                <w:bCs/>
+                <w:sz w:val="18"/>
+                <w:szCs w:val="18"/>
+                <w:lang w:bidi="fa-IR"/>
+              </w:rPr>
+              <w:t>True : logged in</w:t>
+            </w:r>
+          </w:p>
+        </w:tc>
+        <w:tc>
+          <w:tcPr>
+            <w:tcW w:w="597" w:type="pct"/>
             <w:vAlign w:val="center"/>
           </w:tcPr>
           <w:p>
@@ -7893,13 +8379,13 @@
                 <w:sz w:val="18"/>
                 <w:szCs w:val="18"/>
               </w:rPr>
-              <w:t>Boolean</w:t>
-            </w:r>
-          </w:p>
-        </w:tc>
-        <w:tc>
-          <w:tcPr>
-            <w:tcW w:w="625" w:type="pct"/>
+              <w:t>false</w:t>
+            </w:r>
+          </w:p>
+        </w:tc>
+        <w:tc>
+          <w:tcPr>
+            <w:tcW w:w="597" w:type="pct"/>
             <w:vAlign w:val="center"/>
           </w:tcPr>
           <w:p>
@@ -7923,187 +8409,13 @@
                 <w:sz w:val="18"/>
                 <w:szCs w:val="18"/>
               </w:rPr>
-              <w:t>Tru</w:t>
-            </w:r>
-            <w:bookmarkStart w:id="0" w:name="_GoBack"/>
-            <w:bookmarkEnd w:id="0"/>
-            <w:r>
-              <w:rPr>
-                <w:rFonts w:cs="B Koodak"/>
-                <w:b/>
-                <w:bCs/>
-                <w:sz w:val="18"/>
-                <w:szCs w:val="18"/>
-              </w:rPr>
-              <w:t>e or False</w:t>
-            </w:r>
-          </w:p>
-        </w:tc>
-        <w:tc>
-          <w:tcPr>
-            <w:tcW w:w="625" w:type="pct"/>
-            <w:vAlign w:val="center"/>
-          </w:tcPr>
-          <w:p>
-            <w:pPr>
-              <w:bidi/>
-              <w:jc w:val="center"/>
-              <w:cnfStyle w:val="000000000000" w:firstRow="0" w:lastRow="0" w:firstColumn="0" w:lastColumn="0" w:oddVBand="0" w:evenVBand="0" w:oddHBand="0" w:evenHBand="0" w:firstRowFirstColumn="0" w:firstRowLastColumn="0" w:lastRowFirstColumn="0" w:lastRowLastColumn="0"/>
-              <w:rPr>
-                <w:rFonts w:cs="B Koodak"/>
-                <w:b/>
-                <w:bCs/>
-                <w:sz w:val="18"/>
-                <w:szCs w:val="18"/>
-              </w:rPr>
-            </w:pPr>
-            <w:r>
-              <w:rPr>
-                <w:rFonts w:cs="B Koodak"/>
-                <w:b/>
-                <w:bCs/>
-                <w:sz w:val="18"/>
-                <w:szCs w:val="18"/>
-              </w:rPr>
-              <w:t>[true , false]</w:t>
-            </w:r>
-          </w:p>
-        </w:tc>
-        <w:tc>
-          <w:tcPr>
-            <w:tcW w:w="625" w:type="pct"/>
-            <w:vAlign w:val="center"/>
-          </w:tcPr>
-          <w:p>
-            <w:pPr>
-              <w:bidi/>
-              <w:jc w:val="center"/>
-              <w:cnfStyle w:val="000000000000" w:firstRow="0" w:lastRow="0" w:firstColumn="0" w:lastColumn="0" w:oddVBand="0" w:evenVBand="0" w:oddHBand="0" w:evenHBand="0" w:firstRowFirstColumn="0" w:firstRowLastColumn="0" w:lastRowFirstColumn="0" w:lastRowLastColumn="0"/>
-              <w:rPr>
-                <w:rFonts w:cs="B Koodak"/>
-                <w:b/>
-                <w:bCs/>
-                <w:sz w:val="18"/>
-                <w:szCs w:val="18"/>
-                <w:lang w:bidi="fa-IR"/>
-              </w:rPr>
-            </w:pPr>
-            <w:proofErr w:type="gramStart"/>
-            <w:r>
-              <w:rPr>
-                <w:rFonts w:cs="B Koodak"/>
-                <w:b/>
-                <w:bCs/>
-                <w:sz w:val="18"/>
-                <w:szCs w:val="18"/>
-                <w:lang w:bidi="fa-IR"/>
-              </w:rPr>
-              <w:t>False :</w:t>
-            </w:r>
-            <w:proofErr w:type="gramEnd"/>
-            <w:r>
-              <w:rPr>
-                <w:rFonts w:cs="B Koodak"/>
-                <w:b/>
-                <w:bCs/>
-                <w:sz w:val="18"/>
-                <w:szCs w:val="18"/>
-                <w:lang w:bidi="fa-IR"/>
-              </w:rPr>
-              <w:t xml:space="preserve"> logged out</w:t>
-            </w:r>
-          </w:p>
-          <w:p>
-            <w:pPr>
-              <w:bidi/>
-              <w:jc w:val="center"/>
-              <w:cnfStyle w:val="000000000000" w:firstRow="0" w:lastRow="0" w:firstColumn="0" w:lastColumn="0" w:oddVBand="0" w:evenVBand="0" w:oddHBand="0" w:evenHBand="0" w:firstRowFirstColumn="0" w:firstRowLastColumn="0" w:lastRowFirstColumn="0" w:lastRowLastColumn="0"/>
-              <w:rPr>
-                <w:rFonts w:cs="B Koodak" w:hint="cs"/>
-                <w:b/>
-                <w:bCs/>
-                <w:sz w:val="18"/>
-                <w:szCs w:val="18"/>
-                <w:rtl/>
-                <w:lang w:bidi="fa-IR"/>
-              </w:rPr>
-            </w:pPr>
-            <w:r>
-              <w:rPr>
-                <w:rFonts w:cs="B Koodak"/>
-                <w:b/>
-                <w:bCs/>
-                <w:sz w:val="18"/>
-                <w:szCs w:val="18"/>
-                <w:lang w:bidi="fa-IR"/>
-              </w:rPr>
-              <w:t>True : logged in</w:t>
-            </w:r>
-          </w:p>
-        </w:tc>
-        <w:tc>
-          <w:tcPr>
-            <w:tcW w:w="625" w:type="pct"/>
-            <w:vAlign w:val="center"/>
-          </w:tcPr>
-          <w:p>
-            <w:pPr>
-              <w:bidi/>
-              <w:jc w:val="center"/>
-              <w:cnfStyle w:val="000000000000" w:firstRow="0" w:lastRow="0" w:firstColumn="0" w:lastColumn="0" w:oddVBand="0" w:evenVBand="0" w:oddHBand="0" w:evenHBand="0" w:firstRowFirstColumn="0" w:firstRowLastColumn="0" w:lastRowFirstColumn="0" w:lastRowLastColumn="0"/>
-              <w:rPr>
-                <w:rFonts w:cs="B Koodak"/>
-                <w:b/>
-                <w:bCs/>
-                <w:sz w:val="18"/>
-                <w:szCs w:val="18"/>
-              </w:rPr>
-            </w:pPr>
-            <w:r>
-              <w:rPr>
-                <w:rFonts w:cs="B Koodak"/>
-                <w:b/>
-                <w:bCs/>
-                <w:sz w:val="18"/>
-                <w:szCs w:val="18"/>
-              </w:rPr>
-              <w:t>false</w:t>
-            </w:r>
-          </w:p>
-        </w:tc>
-        <w:tc>
-          <w:tcPr>
-            <w:tcW w:w="625" w:type="pct"/>
-            <w:vAlign w:val="center"/>
-          </w:tcPr>
-          <w:p>
-            <w:pPr>
-              <w:bidi/>
-              <w:jc w:val="center"/>
-              <w:cnfStyle w:val="000000000000" w:firstRow="0" w:lastRow="0" w:firstColumn="0" w:lastColumn="0" w:oddVBand="0" w:evenVBand="0" w:oddHBand="0" w:evenHBand="0" w:firstRowFirstColumn="0" w:firstRowLastColumn="0" w:lastRowFirstColumn="0" w:lastRowLastColumn="0"/>
-              <w:rPr>
-                <w:rFonts w:cs="B Koodak"/>
-                <w:b/>
-                <w:bCs/>
-                <w:sz w:val="18"/>
-                <w:szCs w:val="18"/>
-              </w:rPr>
-            </w:pPr>
-            <w:r>
-              <w:rPr>
-                <w:rFonts w:cs="B Koodak"/>
-                <w:b/>
-                <w:bCs/>
-                <w:sz w:val="18"/>
-                <w:szCs w:val="18"/>
-              </w:rPr>
               <w:t>False</w:t>
             </w:r>
           </w:p>
         </w:tc>
         <w:tc>
           <w:tcPr>
-            <w:tcW w:w="625" w:type="pct"/>
+            <w:tcW w:w="606" w:type="pct"/>
             <w:vAlign w:val="center"/>
           </w:tcPr>
           <w:p>
@@ -8139,15 +8451,15 @@
         <w:tc>
           <w:tcPr>
             <w:cnfStyle w:val="001000000000" w:firstRow="0" w:lastRow="0" w:firstColumn="1" w:lastColumn="0" w:oddVBand="0" w:evenVBand="0" w:oddHBand="0" w:evenHBand="0" w:firstRowFirstColumn="0" w:firstRowLastColumn="0" w:lastRowFirstColumn="0" w:lastRowLastColumn="0"/>
-            <w:tcW w:w="625" w:type="pct"/>
-            <w:vAlign w:val="center"/>
-          </w:tcPr>
-          <w:p>
-            <w:pPr>
-              <w:bidi/>
-              <w:jc w:val="center"/>
-              <w:rPr>
-                <w:rFonts w:cs="B Koodak" w:hint="cs"/>
+            <w:tcW w:w="811" w:type="pct"/>
+            <w:vAlign w:val="center"/>
+          </w:tcPr>
+          <w:p>
+            <w:pPr>
+              <w:bidi/>
+              <w:jc w:val="center"/>
+              <w:rPr>
+                <w:rFonts w:cs="B Koodak"/>
                 <w:color w:val="FFFFFF" w:themeColor="background1"/>
                 <w:sz w:val="28"/>
                 <w:szCs w:val="28"/>
@@ -8155,22 +8467,23 @@
                 <w:lang w:bidi="fa-IR"/>
               </w:rPr>
             </w:pPr>
-            <w:r>
-              <w:rPr>
-                <w:rFonts w:cs="B Koodak" w:hint="cs"/>
+            <w:proofErr w:type="spellStart"/>
+            <w:r>
+              <w:rPr>
+                <w:rFonts w:cs="B Koodak"/>
                 <w:color w:val="FFFFFF" w:themeColor="background1"/>
                 <w:sz w:val="28"/>
                 <w:szCs w:val="28"/>
-                <w:rtl/>
-                <w:lang w:bidi="fa-IR"/>
-              </w:rPr>
-              <w:t>زمان آخرین فعالیت</w:t>
-            </w:r>
-          </w:p>
-        </w:tc>
-        <w:tc>
-          <w:tcPr>
-            <w:tcW w:w="625" w:type="pct"/>
+                <w:lang w:bidi="fa-IR"/>
+              </w:rPr>
+              <w:t>lastActivity</w:t>
+            </w:r>
+            <w:proofErr w:type="spellEnd"/>
+          </w:p>
+        </w:tc>
+        <w:tc>
+          <w:tcPr>
+            <w:tcW w:w="597" w:type="pct"/>
             <w:vAlign w:val="center"/>
           </w:tcPr>
           <w:p>
@@ -8200,7 +8513,7 @@
         </w:tc>
         <w:tc>
           <w:tcPr>
-            <w:tcW w:w="625" w:type="pct"/>
+            <w:tcW w:w="597" w:type="pct"/>
             <w:vAlign w:val="center"/>
           </w:tcPr>
           <w:p>
@@ -8230,7 +8543,7 @@
         </w:tc>
         <w:tc>
           <w:tcPr>
-            <w:tcW w:w="625" w:type="pct"/>
+            <w:tcW w:w="597" w:type="pct"/>
             <w:vAlign w:val="center"/>
           </w:tcPr>
           <w:p>
@@ -8260,7 +8573,7 @@
         </w:tc>
         <w:tc>
           <w:tcPr>
-            <w:tcW w:w="625" w:type="pct"/>
+            <w:tcW w:w="597" w:type="pct"/>
             <w:vAlign w:val="center"/>
           </w:tcPr>
           <w:p>
@@ -8333,7 +8646,7 @@
               <w:jc w:val="center"/>
               <w:cnfStyle w:val="000000100000" w:firstRow="0" w:lastRow="0" w:firstColumn="0" w:lastColumn="0" w:oddVBand="0" w:evenVBand="0" w:oddHBand="1" w:evenHBand="0" w:firstRowFirstColumn="0" w:firstRowLastColumn="0" w:lastRowFirstColumn="0" w:lastRowLastColumn="0"/>
               <w:rPr>
-                <w:rFonts w:cs="B Koodak" w:hint="cs"/>
+                <w:rFonts w:cs="B Koodak"/>
                 <w:b/>
                 <w:bCs/>
                 <w:sz w:val="18"/>
@@ -8346,7 +8659,7 @@
         </w:tc>
         <w:tc>
           <w:tcPr>
-            <w:tcW w:w="625" w:type="pct"/>
+            <w:tcW w:w="597" w:type="pct"/>
             <w:vAlign w:val="center"/>
           </w:tcPr>
           <w:p>
@@ -8376,37 +8689,37 @@
         </w:tc>
         <w:tc>
           <w:tcPr>
-            <w:tcW w:w="625" w:type="pct"/>
-            <w:vAlign w:val="center"/>
-          </w:tcPr>
-          <w:p>
-            <w:pPr>
-              <w:bidi/>
-              <w:jc w:val="center"/>
-              <w:cnfStyle w:val="000000100000" w:firstRow="0" w:lastRow="0" w:firstColumn="0" w:lastColumn="0" w:oddVBand="0" w:evenVBand="0" w:oddHBand="1" w:evenHBand="0" w:firstRowFirstColumn="0" w:firstRowLastColumn="0" w:lastRowFirstColumn="0" w:lastRowLastColumn="0"/>
-              <w:rPr>
-                <w:rFonts w:cs="B Koodak"/>
-                <w:b/>
-                <w:bCs/>
-                <w:sz w:val="18"/>
-                <w:szCs w:val="18"/>
-              </w:rPr>
-            </w:pPr>
-            <w:r>
-              <w:rPr>
-                <w:rFonts w:cs="B Koodak"/>
-                <w:b/>
-                <w:bCs/>
-                <w:sz w:val="18"/>
-                <w:szCs w:val="18"/>
-              </w:rPr>
-              <w:t>False</w:t>
-            </w:r>
-          </w:p>
-        </w:tc>
-        <w:tc>
-          <w:tcPr>
-            <w:tcW w:w="625" w:type="pct"/>
+            <w:tcW w:w="597" w:type="pct"/>
+            <w:vAlign w:val="center"/>
+          </w:tcPr>
+          <w:p>
+            <w:pPr>
+              <w:bidi/>
+              <w:jc w:val="center"/>
+              <w:cnfStyle w:val="000000100000" w:firstRow="0" w:lastRow="0" w:firstColumn="0" w:lastColumn="0" w:oddVBand="0" w:evenVBand="0" w:oddHBand="1" w:evenHBand="0" w:firstRowFirstColumn="0" w:firstRowLastColumn="0" w:lastRowFirstColumn="0" w:lastRowLastColumn="0"/>
+              <w:rPr>
+                <w:rFonts w:cs="B Koodak"/>
+                <w:b/>
+                <w:bCs/>
+                <w:sz w:val="18"/>
+                <w:szCs w:val="18"/>
+              </w:rPr>
+            </w:pPr>
+            <w:r>
+              <w:rPr>
+                <w:rFonts w:cs="B Koodak"/>
+                <w:b/>
+                <w:bCs/>
+                <w:sz w:val="18"/>
+                <w:szCs w:val="18"/>
+              </w:rPr>
+              <w:t>true</w:t>
+            </w:r>
+          </w:p>
+        </w:tc>
+        <w:tc>
+          <w:tcPr>
+            <w:tcW w:w="606" w:type="pct"/>
             <w:vAlign w:val="center"/>
           </w:tcPr>
           <w:p>
@@ -8436,7 +8749,10 @@
         </w:tc>
       </w:tr>
     </w:tbl>
-    <w:p/>
+    <w:p>
+      <w:bookmarkStart w:id="0" w:name="_GoBack"/>
+      <w:bookmarkEnd w:id="0"/>
+    </w:p>
     <w:sectPr>
       <w:pgSz w:w="12240" w:h="15840"/>
       <w:pgMar w:top="1440" w:right="1440" w:bottom="1080" w:left="1440" w:header="720" w:footer="720" w:gutter="0"/>

</xml_diff>